<commit_message>
Bold text is now formatted correctly
</commit_message>
<xml_diff>
--- a/Full_Stack_Template.docx
+++ b/Full_Stack_Template.docx
@@ -46,17 +46,23 @@
         <w:t>Python</w:t>
       </w:r>
       <w:r>
-        <w:t xml:space="preserve"> Full Stack</w:t>
-      </w:r>
-      <w:r>
-        <w:t xml:space="preserve"> Engineer</w:t>
-      </w:r>
-      <w:r>
         <w:t xml:space="preserve"> </w:t>
       </w:r>
+      <w:r>
+        <w:t>Developer</w:t>
+      </w:r>
+      <w:r>
+        <w:t xml:space="preserve"> </w:t>
+      </w:r>
       <w:bookmarkEnd w:id="0"/>
       <w:r>
-        <w:t xml:space="preserve">| GenAI | </w:t>
+        <w:t xml:space="preserve">| </w:t>
+      </w:r>
+      <w:r>
+        <w:t xml:space="preserve">Full Stack Engineer | </w:t>
+      </w:r>
+      <w:r>
+        <w:t xml:space="preserve">GenAI | </w:t>
       </w:r>
       <w:r>
         <w:t>Cloud</w:t>
@@ -142,7 +148,7 @@
           </mc:Choice>
           <mc:Fallback>
             <w:pict>
-              <v:line w14:anchorId="24A246FF" id="Straight Connector 2" o:spid="_x0000_s1026" style="position:absolute;flip:y;z-index:251661312;visibility:visible;mso-wrap-style:square;mso-width-percent:0;mso-height-percent:0;mso-wrap-distance-left:9pt;mso-wrap-distance-top:0;mso-wrap-distance-right:9pt;mso-wrap-distance-bottom:0;mso-position-horizontal:absolute;mso-position-horizontal-relative:margin;mso-position-vertical:absolute;mso-position-vertical-relative:text;mso-width-percent:0;mso-height-percent:0;mso-width-relative:margin;mso-height-relative:margin" from="-7.7pt,23.8pt" to="530.75pt,25.15pt" o:gfxdata="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" strokecolor="black [3213]" strokeweight=".5pt">
+              <v:line w14:anchorId="77A932BA" id="Straight Connector 2" o:spid="_x0000_s1026" style="position:absolute;flip:y;z-index:251661312;visibility:visible;mso-wrap-style:square;mso-width-percent:0;mso-height-percent:0;mso-wrap-distance-left:9pt;mso-wrap-distance-top:0;mso-wrap-distance-right:9pt;mso-wrap-distance-bottom:0;mso-position-horizontal:absolute;mso-position-horizontal-relative:margin;mso-position-vertical:absolute;mso-position-vertical-relative:text;mso-width-percent:0;mso-height-percent:0;mso-width-relative:margin;mso-height-relative:margin" from="-7.7pt,23.8pt" to="530.75pt,25.15pt" o:gfxdata="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" strokecolor="black [3213]" strokeweight=".5pt">
                 <v:stroke joinstyle="miter"/>
                 <w10:wrap type="topAndBottom" anchorx="margin"/>
               </v:line>
@@ -618,7 +624,7 @@
           </mc:Choice>
           <mc:Fallback>
             <w:pict>
-              <v:line w14:anchorId="6C3E9D0F" id="Straight Connector 2" o:spid="_x0000_s1026" style="position:absolute;flip:y;z-index:251662336;visibility:visible;mso-wrap-style:square;mso-width-percent:0;mso-height-percent:0;mso-wrap-distance-left:9pt;mso-wrap-distance-top:0;mso-wrap-distance-right:9pt;mso-wrap-distance-bottom:0;mso-position-horizontal:center;mso-position-horizontal-relative:margin;mso-position-vertical:absolute;mso-position-vertical-relative:text;mso-width-percent:0;mso-height-percent:0;mso-width-relative:margin;mso-height-relative:margin" from="0,33pt" to="538.45pt,34.35pt" o:gfxdata="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" strokecolor="black [3200]" strokeweight=".5pt">
+              <v:line w14:anchorId="1CCD2DA3" id="Straight Connector 2" o:spid="_x0000_s1026" style="position:absolute;flip:y;z-index:251662336;visibility:visible;mso-wrap-style:square;mso-width-percent:0;mso-height-percent:0;mso-wrap-distance-left:9pt;mso-wrap-distance-top:0;mso-wrap-distance-right:9pt;mso-wrap-distance-bottom:0;mso-position-horizontal:center;mso-position-horizontal-relative:margin;mso-position-vertical:absolute;mso-position-vertical-relative:text;mso-width-percent:0;mso-height-percent:0;mso-width-relative:margin;mso-height-relative:margin" from="0,33pt" to="538.45pt,34.35pt" o:gfxdata="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" strokecolor="black [3200]" strokeweight=".5pt">
                 <v:stroke joinstyle="miter"/>
                 <w10:wrap type="topAndBottom" anchorx="margin"/>
               </v:line>
@@ -641,9 +647,9 @@
     <w:p>
       <w:pPr>
         <w:pStyle w:val="NormalWeb"/>
-        <w:rPr>
-          <w:rFonts w:ascii="Calibri" w:hAnsi="Calibri" w:cs="Calibri"/>
-          <w:color w:val="BF4E14" w:themeColor="accent2" w:themeShade="BF"/>
+        <w:spacing w:after="0" w:afterAutospacing="0"/>
+        <w:rPr>
+          <w:rStyle w:val="SummaryText"/>
         </w:rPr>
       </w:pPr>
       <w:r>
@@ -669,24 +675,71 @@
       <w:r>
         <w:rPr>
           <w:rFonts w:ascii="Calibri" w:hAnsi="Calibri" w:cs="Calibri"/>
-          <w:b/>
-          <w:bCs/>
-          <w:color w:val="BF4E14" w:themeColor="accent2" w:themeShade="BF"/>
-          <w:u w:val="single"/>
-        </w:rPr>
-        <w:t xml:space="preserve">  </w:t>
-      </w:r>
-      <w:r>
-        <w:rPr>
-          <w:rFonts w:ascii="Calibri" w:hAnsi="Calibri" w:cs="Calibri"/>
-          <w:color w:val="BF4E14" w:themeColor="accent2" w:themeShade="BF"/>
-        </w:rPr>
-        <w:t xml:space="preserve">                                                                                                                                                             </w:t>
+          <w:color w:val="BF4E14" w:themeColor="accent2" w:themeShade="BF"/>
+        </w:rPr>
+        <w:t xml:space="preserve">                                                                                                                                                    </w:t>
+      </w:r>
+      <w:r>
+        <w:rPr>
+          <w:rFonts w:ascii="Calibri" w:hAnsi="Calibri" w:cs="Calibri"/>
+          <w:color w:val="BF4E14" w:themeColor="accent2" w:themeShade="BF"/>
+        </w:rPr>
+        <w:br/>
+      </w:r>
+      <w:r>
+        <w:rPr>
+          <w:rStyle w:val="SummaryText"/>
+        </w:rPr>
+        <w:t xml:space="preserve">{% for k in </w:t>
+      </w:r>
+      <w:r>
+        <w:rPr>
+          <w:rStyle w:val="SummaryText"/>
+        </w:rPr>
+        <w:t>SUMMARY</w:t>
+      </w:r>
+      <w:r>
+        <w:rPr>
+          <w:rStyle w:val="SummaryText"/>
+        </w:rPr>
+        <w:t xml:space="preserve"> %}</w:t>
       </w:r>
     </w:p>
     <w:p>
       <w:pPr>
         <w:pStyle w:val="NormalWeb"/>
+        <w:numPr>
+          <w:ilvl w:val="0"/>
+          <w:numId w:val="14"/>
+        </w:numPr>
+        <w:spacing w:before="0" w:beforeAutospacing="0"/>
+        <w:rPr>
+          <w:rStyle w:val="SummaryText"/>
+        </w:rPr>
+      </w:pPr>
+      <w:r>
+        <w:rPr>
+          <w:rStyle w:val="SummaryText"/>
+        </w:rPr>
+        <w:t>{{r k }}</w:t>
+      </w:r>
+      <w:r>
+        <w:rPr>
+          <w:rStyle w:val="SummaryText"/>
+        </w:rPr>
+        <w:t xml:space="preserve"> </w:t>
+      </w:r>
+      <w:r>
+        <w:rPr>
+          <w:rStyle w:val="SummaryText"/>
+        </w:rPr>
+        <w:t>{% endfor %}</w:t>
+      </w:r>
+    </w:p>
+    <w:p>
+      <w:pPr>
+        <w:pStyle w:val="NormalWeb"/>
+        <w:spacing w:after="0" w:afterAutospacing="0"/>
         <w:rPr>
           <w:rFonts w:ascii="Calibri" w:hAnsi="Calibri" w:cs="Calibri"/>
           <w:b/>
@@ -698,791 +751,194 @@
       <w:r>
         <w:rPr>
           <w:rFonts w:ascii="Calibri" w:hAnsi="Calibri" w:cs="Calibri"/>
-        </w:rPr>
-        <w:t>{{SUMMARY}}</w:t>
-      </w:r>
-      <w:r>
-        <w:rPr>
-          <w:rFonts w:ascii="Calibri" w:hAnsi="Calibri" w:cs="Calibri"/>
+          <w:b/>
+          <w:bCs/>
+          <w:color w:val="BF4E14" w:themeColor="accent2" w:themeShade="BF"/>
+          <w:u w:val="single"/>
+        </w:rPr>
+        <w:t>TECHNICAL SKILLS</w:t>
+      </w:r>
+      <w:r>
+        <w:rPr>
+          <w:rFonts w:ascii="Calibri" w:hAnsi="Calibri" w:cs="Calibri"/>
+          <w:b/>
+          <w:bCs/>
+          <w:color w:val="BF4E14" w:themeColor="accent2" w:themeShade="BF"/>
+          <w:u w:val="single"/>
         </w:rPr>
         <w:br/>
-      </w:r>
-      <w:r>
-        <w:br/>
-      </w:r>
-      <w:r>
-        <w:rPr>
-          <w:rFonts w:ascii="Calibri" w:hAnsi="Calibri" w:cs="Calibri"/>
-          <w:b/>
-          <w:bCs/>
-          <w:color w:val="BF4E14" w:themeColor="accent2" w:themeShade="BF"/>
-          <w:u w:val="single"/>
-        </w:rPr>
-        <w:t>T</w:t>
-      </w:r>
-      <w:r>
-        <w:rPr>
-          <w:rFonts w:ascii="Calibri" w:hAnsi="Calibri" w:cs="Calibri"/>
-          <w:b/>
-          <w:bCs/>
-          <w:color w:val="BF4E14" w:themeColor="accent2" w:themeShade="BF"/>
-          <w:u w:val="single"/>
-        </w:rPr>
-        <w:t>ECHNICAL SKILLS</w:t>
       </w:r>
     </w:p>
     <w:tbl>
       <w:tblPr>
-        <w:tblStyle w:val="TableGridLight"/>
-        <w:tblW w:w="10456" w:type="dxa"/>
-        <w:tblBorders>
-          <w:top w:val="single" w:sz="4" w:space="0" w:color="auto"/>
-          <w:left w:val="single" w:sz="4" w:space="0" w:color="auto"/>
-          <w:bottom w:val="single" w:sz="4" w:space="0" w:color="auto"/>
-          <w:right w:val="single" w:sz="4" w:space="0" w:color="auto"/>
-          <w:insideH w:val="single" w:sz="4" w:space="0" w:color="auto"/>
-          <w:insideV w:val="single" w:sz="4" w:space="0" w:color="auto"/>
-        </w:tblBorders>
+        <w:tblStyle w:val="TableGrid"/>
+        <w:tblW w:w="0" w:type="auto"/>
         <w:tblLook w:val="04A0" w:firstRow="1" w:lastRow="0" w:firstColumn="1" w:lastColumn="0" w:noHBand="0" w:noVBand="1"/>
       </w:tblPr>
       <w:tblGrid>
-        <w:gridCol w:w="2689"/>
-        <w:gridCol w:w="7767"/>
+        <w:gridCol w:w="3208"/>
+        <w:gridCol w:w="7042"/>
       </w:tblGrid>
       <w:tr>
         <w:trPr>
-          <w:trHeight w:val="300"/>
+          <w:trHeight w:val="147"/>
         </w:trPr>
         <w:tc>
           <w:tcPr>
-            <w:tcW w:w="2689" w:type="dxa"/>
-            <w:noWrap/>
-            <w:hideMark/>
+            <w:tcW w:w="3208" w:type="dxa"/>
           </w:tcPr>
           <w:p>
             <w:pPr>
-              <w:jc w:val="both"/>
+              <w:pStyle w:val="NormalWeb"/>
+              <w:spacing w:before="0" w:beforeAutospacing="0" w:after="0" w:afterAutospacing="0"/>
               <w:rPr>
-                <w:rFonts w:eastAsia="Times New Roman"/>
+                <w:rFonts w:ascii="Calibri" w:hAnsi="Calibri" w:cs="Calibri"/>
                 <w:b/>
-                <w:bCs w:val="0"/>
-                <w:color w:val="000000"/>
-                <w:lang w:eastAsia="en-IN"/>
+                <w:bCs/>
               </w:rPr>
             </w:pPr>
             <w:r>
               <w:rPr>
-                <w:rFonts w:eastAsia="Times New Roman"/>
-                <w:b/>
-                <w:color w:val="000000"/>
-                <w:lang w:eastAsia="en-IN"/>
+                <w:rFonts w:ascii="Calibri" w:hAnsi="Calibri" w:cs="Calibri"/>
               </w:rPr>
-              <w:t>Programming &amp; Scripting</w:t>
+              <w:t>{%</w:t>
+            </w:r>
+            <w:r>
+              <w:rPr>
+                <w:rFonts w:ascii="Calibri" w:hAnsi="Calibri" w:cs="Calibri"/>
+              </w:rPr>
+              <w:t>tr</w:t>
+            </w:r>
+            <w:r>
+              <w:rPr>
+                <w:rFonts w:ascii="Calibri" w:hAnsi="Calibri" w:cs="Calibri"/>
+              </w:rPr>
+              <w:t xml:space="preserve"> for category in TECHNICAL_SKILLS %}</w:t>
+            </w:r>
+            <w:r>
+              <w:rPr>
+                <w:rFonts w:ascii="Calibri" w:hAnsi="Calibri" w:cs="Calibri"/>
+              </w:rPr>
+              <w:t xml:space="preserve"> </w:t>
             </w:r>
           </w:p>
         </w:tc>
         <w:tc>
           <w:tcPr>
-            <w:tcW w:w="7767" w:type="dxa"/>
-            <w:noWrap/>
+            <w:tcW w:w="7042" w:type="dxa"/>
+          </w:tcPr>
+          <w:p>
+            <w:pPr>
+              <w:pStyle w:val="NormalWeb"/>
+              <w:spacing w:before="0" w:beforeAutospacing="0" w:after="0" w:afterAutospacing="0"/>
+              <w:rPr>
+                <w:rFonts w:ascii="Calibri" w:hAnsi="Calibri" w:cs="Calibri"/>
+                <w:b/>
+                <w:bCs/>
+              </w:rPr>
+            </w:pPr>
+          </w:p>
+        </w:tc>
+      </w:tr>
+      <w:tr>
+        <w:trPr>
+          <w:trHeight w:val="147"/>
+        </w:trPr>
+        <w:tc>
+          <w:tcPr>
+            <w:tcW w:w="3208" w:type="dxa"/>
             <w:hideMark/>
           </w:tcPr>
           <w:p>
             <w:pPr>
-              <w:jc w:val="both"/>
+              <w:pStyle w:val="NormalWeb"/>
+              <w:spacing w:before="0" w:beforeAutospacing="0" w:after="0" w:afterAutospacing="0"/>
               <w:rPr>
-                <w:rFonts w:eastAsia="Times New Roman"/>
-                <w:color w:val="000000"/>
-                <w:lang w:eastAsia="en-IN"/>
+                <w:rFonts w:ascii="Calibri" w:hAnsi="Calibri" w:cs="Calibri"/>
               </w:rPr>
             </w:pPr>
             <w:r>
               <w:rPr>
-                <w:rFonts w:eastAsia="Times New Roman"/>
-                <w:color w:val="000000"/>
-                <w:lang w:eastAsia="en-IN"/>
+                <w:rFonts w:ascii="Calibri" w:hAnsi="Calibri" w:cs="Calibri"/>
+                <w:b/>
+                <w:bCs/>
               </w:rPr>
-              <w:t>{{Programming_Scripting}}</w:t>
+              <w:t>{{ category.NAME }}</w:t>
+            </w:r>
+          </w:p>
+        </w:tc>
+        <w:tc>
+          <w:tcPr>
+            <w:tcW w:w="7042" w:type="dxa"/>
+            <w:hideMark/>
+          </w:tcPr>
+          <w:p>
+            <w:pPr>
+              <w:pStyle w:val="NormalWeb"/>
+              <w:spacing w:before="0" w:beforeAutospacing="0" w:after="0" w:afterAutospacing="0"/>
+              <w:rPr>
+                <w:rFonts w:ascii="Calibri" w:hAnsi="Calibri" w:cs="Calibri"/>
+              </w:rPr>
+            </w:pPr>
+            <w:r>
+              <w:rPr>
+                <w:rFonts w:ascii="Calibri" w:hAnsi="Calibri" w:cs="Calibri"/>
+              </w:rPr>
+              <w:t>{{ category.SKILLS }}</w:t>
             </w:r>
           </w:p>
         </w:tc>
       </w:tr>
       <w:tr>
         <w:trPr>
-          <w:trHeight w:val="300"/>
+          <w:trHeight w:val="147"/>
         </w:trPr>
         <w:tc>
           <w:tcPr>
-            <w:tcW w:w="2689" w:type="dxa"/>
-            <w:noWrap/>
-            <w:hideMark/>
+            <w:tcW w:w="3208" w:type="dxa"/>
           </w:tcPr>
           <w:p>
             <w:pPr>
-              <w:jc w:val="both"/>
+              <w:pStyle w:val="NormalWeb"/>
+              <w:spacing w:before="0" w:beforeAutospacing="0" w:after="0" w:afterAutospacing="0"/>
               <w:rPr>
-                <w:rFonts w:eastAsia="Times New Roman"/>
+                <w:rFonts w:ascii="Calibri" w:hAnsi="Calibri" w:cs="Calibri"/>
                 <w:b/>
-                <w:bCs w:val="0"/>
-                <w:color w:val="000000"/>
-                <w:lang w:eastAsia="en-IN"/>
+                <w:bCs/>
               </w:rPr>
             </w:pPr>
             <w:r>
               <w:rPr>
-                <w:rFonts w:eastAsia="Times New Roman"/>
-                <w:b/>
-                <w:color w:val="000000"/>
-                <w:lang w:eastAsia="en-IN"/>
+                <w:rFonts w:ascii="Calibri" w:hAnsi="Calibri" w:cs="Calibri"/>
               </w:rPr>
-              <w:t xml:space="preserve">Frontend </w:t>
+              <w:t>{%</w:t>
             </w:r>
             <w:r>
               <w:rPr>
-                <w:rFonts w:eastAsia="Times New Roman"/>
-                <w:b/>
-                <w:color w:val="000000"/>
-                <w:lang w:eastAsia="en-IN"/>
+                <w:rFonts w:ascii="Calibri" w:hAnsi="Calibri" w:cs="Calibri"/>
               </w:rPr>
-              <w:t xml:space="preserve">Libraries &amp; </w:t>
+              <w:t>tr</w:t>
             </w:r>
             <w:r>
               <w:rPr>
-                <w:rFonts w:eastAsia="Times New Roman"/>
-                <w:b/>
-                <w:color w:val="000000"/>
-                <w:lang w:eastAsia="en-IN"/>
+                <w:rFonts w:ascii="Calibri" w:hAnsi="Calibri" w:cs="Calibri"/>
               </w:rPr>
-              <w:t>Frameworks</w:t>
+              <w:t xml:space="preserve"> endfor %}</w:t>
             </w:r>
           </w:p>
         </w:tc>
         <w:tc>
           <w:tcPr>
-            <w:tcW w:w="7767" w:type="dxa"/>
-            <w:noWrap/>
-            <w:hideMark/>
+            <w:tcW w:w="7042" w:type="dxa"/>
           </w:tcPr>
           <w:p>
             <w:pPr>
-              <w:jc w:val="both"/>
+              <w:pStyle w:val="NormalWeb"/>
+              <w:spacing w:before="0" w:beforeAutospacing="0" w:after="0" w:afterAutospacing="0"/>
               <w:rPr>
-                <w:rFonts w:eastAsia="Times New Roman"/>
-                <w:color w:val="000000"/>
-                <w:lang w:eastAsia="en-IN"/>
+                <w:rFonts w:ascii="Calibri" w:hAnsi="Calibri" w:cs="Calibri"/>
               </w:rPr>
             </w:pPr>
-            <w:r>
-              <w:rPr>
-                <w:rFonts w:eastAsia="Times New Roman"/>
-                <w:color w:val="000000"/>
-                <w:lang w:eastAsia="en-IN"/>
-              </w:rPr>
-              <w:t xml:space="preserve">{{Frontend_Frameworks}} </w:t>
-            </w:r>
-          </w:p>
-        </w:tc>
-      </w:tr>
-      <w:tr>
-        <w:trPr>
-          <w:trHeight w:val="300"/>
-        </w:trPr>
-        <w:tc>
-          <w:tcPr>
-            <w:tcW w:w="2689" w:type="dxa"/>
-            <w:noWrap/>
-            <w:hideMark/>
-          </w:tcPr>
-          <w:p>
-            <w:pPr>
-              <w:jc w:val="both"/>
-              <w:rPr>
-                <w:rFonts w:eastAsia="Times New Roman"/>
-                <w:b/>
-                <w:bCs w:val="0"/>
-                <w:color w:val="000000"/>
-                <w:lang w:eastAsia="en-IN"/>
-              </w:rPr>
-            </w:pPr>
-            <w:r>
-              <w:rPr>
-                <w:rFonts w:eastAsia="Times New Roman"/>
-                <w:b/>
-                <w:color w:val="000000"/>
-                <w:lang w:eastAsia="en-IN"/>
-              </w:rPr>
-              <w:t>Backend Frameworks</w:t>
-            </w:r>
-            <w:r>
-              <w:rPr>
-                <w:rFonts w:eastAsia="Times New Roman"/>
-                <w:b/>
-                <w:color w:val="000000"/>
-                <w:lang w:eastAsia="en-IN"/>
-              </w:rPr>
-              <w:t xml:space="preserve"> &amp; Libraries</w:t>
-            </w:r>
-          </w:p>
-        </w:tc>
-        <w:tc>
-          <w:tcPr>
-            <w:tcW w:w="7767" w:type="dxa"/>
-            <w:noWrap/>
-            <w:hideMark/>
-          </w:tcPr>
-          <w:p>
-            <w:pPr>
-              <w:jc w:val="both"/>
-              <w:rPr>
-                <w:rFonts w:eastAsia="Times New Roman"/>
-                <w:color w:val="000000"/>
-                <w:lang w:eastAsia="en-IN"/>
-              </w:rPr>
-            </w:pPr>
-            <w:r>
-              <w:rPr>
-                <w:rFonts w:eastAsia="Times New Roman"/>
-                <w:color w:val="000000"/>
-                <w:lang w:eastAsia="en-IN"/>
-              </w:rPr>
-              <w:t xml:space="preserve">{{Backend_Frameworks}}  </w:t>
-            </w:r>
-          </w:p>
-        </w:tc>
-      </w:tr>
-      <w:tr>
-        <w:trPr>
-          <w:trHeight w:val="300"/>
-        </w:trPr>
-        <w:tc>
-          <w:tcPr>
-            <w:tcW w:w="2689" w:type="dxa"/>
-            <w:noWrap/>
-            <w:hideMark/>
-          </w:tcPr>
-          <w:p>
-            <w:pPr>
-              <w:jc w:val="both"/>
-              <w:rPr>
-                <w:rFonts w:eastAsia="Times New Roman"/>
-                <w:b/>
-                <w:bCs w:val="0"/>
-                <w:color w:val="000000"/>
-                <w:lang w:eastAsia="en-IN"/>
-              </w:rPr>
-            </w:pPr>
-            <w:r>
-              <w:rPr>
-                <w:rFonts w:eastAsia="Times New Roman"/>
-                <w:b/>
-                <w:color w:val="000000"/>
-                <w:lang w:eastAsia="en-IN"/>
-              </w:rPr>
-              <w:t>Cloud</w:t>
-            </w:r>
-            <w:r>
-              <w:rPr>
-                <w:rFonts w:eastAsia="Times New Roman"/>
-                <w:b/>
-                <w:color w:val="000000"/>
-                <w:lang w:eastAsia="en-IN"/>
-              </w:rPr>
-              <w:t xml:space="preserve"> Services</w:t>
-            </w:r>
-          </w:p>
-        </w:tc>
-        <w:tc>
-          <w:tcPr>
-            <w:tcW w:w="7767" w:type="dxa"/>
-            <w:noWrap/>
-            <w:hideMark/>
-          </w:tcPr>
-          <w:p>
-            <w:pPr>
-              <w:jc w:val="both"/>
-              <w:rPr>
-                <w:color w:val="000000"/>
-              </w:rPr>
-            </w:pPr>
-            <w:r>
-              <w:rPr>
-                <w:rFonts w:eastAsia="Times New Roman"/>
-                <w:color w:val="000000"/>
-                <w:lang w:eastAsia="en-IN"/>
-              </w:rPr>
-              <w:t xml:space="preserve">{{Cloud_Services}}   </w:t>
-            </w:r>
-          </w:p>
-        </w:tc>
-      </w:tr>
-      <w:tr>
-        <w:trPr>
-          <w:trHeight w:val="300"/>
-        </w:trPr>
-        <w:tc>
-          <w:tcPr>
-            <w:tcW w:w="2689" w:type="dxa"/>
-            <w:noWrap/>
-          </w:tcPr>
-          <w:p>
-            <w:pPr>
-              <w:jc w:val="both"/>
-              <w:rPr>
-                <w:rFonts w:eastAsia="Times New Roman"/>
-                <w:b/>
-                <w:bCs w:val="0"/>
-                <w:color w:val="000000"/>
-                <w:lang w:eastAsia="en-IN"/>
-              </w:rPr>
-            </w:pPr>
-            <w:r>
-              <w:rPr>
-                <w:rFonts w:eastAsia="Times New Roman"/>
-                <w:b/>
-                <w:color w:val="000000"/>
-                <w:lang w:eastAsia="en-IN"/>
-              </w:rPr>
-              <w:t>DevOps &amp; Infrastructure</w:t>
-            </w:r>
-          </w:p>
-        </w:tc>
-        <w:tc>
-          <w:tcPr>
-            <w:tcW w:w="7767" w:type="dxa"/>
-            <w:noWrap/>
-          </w:tcPr>
-          <w:p>
-            <w:pPr>
-              <w:jc w:val="both"/>
-              <w:rPr>
-                <w:rFonts w:eastAsia="Times New Roman"/>
-                <w:color w:val="000000"/>
-                <w:lang w:eastAsia="en-IN"/>
-              </w:rPr>
-            </w:pPr>
-            <w:r>
-              <w:rPr>
-                <w:rFonts w:eastAsia="Times New Roman"/>
-                <w:color w:val="000000"/>
-                <w:lang w:eastAsia="en-IN"/>
-              </w:rPr>
-              <w:t xml:space="preserve">{{DevOps_Infrastructure}} </w:t>
-            </w:r>
-          </w:p>
-        </w:tc>
-      </w:tr>
-      <w:tr>
-        <w:trPr>
-          <w:trHeight w:val="300"/>
-        </w:trPr>
-        <w:tc>
-          <w:tcPr>
-            <w:tcW w:w="2689" w:type="dxa"/>
-            <w:noWrap/>
-            <w:hideMark/>
-          </w:tcPr>
-          <w:p>
-            <w:pPr>
-              <w:jc w:val="both"/>
-              <w:rPr>
-                <w:rFonts w:eastAsia="Times New Roman"/>
-                <w:b/>
-                <w:bCs w:val="0"/>
-                <w:color w:val="000000"/>
-                <w:lang w:eastAsia="en-IN"/>
-              </w:rPr>
-            </w:pPr>
-            <w:r>
-              <w:rPr>
-                <w:rFonts w:eastAsia="Times New Roman"/>
-                <w:b/>
-                <w:color w:val="000000"/>
-                <w:lang w:eastAsia="en-IN"/>
-              </w:rPr>
-              <w:t>Databases &amp; Messaging</w:t>
-            </w:r>
-          </w:p>
-        </w:tc>
-        <w:tc>
-          <w:tcPr>
-            <w:tcW w:w="7767" w:type="dxa"/>
-            <w:noWrap/>
-            <w:hideMark/>
-          </w:tcPr>
-          <w:p>
-            <w:pPr>
-              <w:jc w:val="both"/>
-              <w:rPr>
-                <w:rFonts w:eastAsia="Times New Roman"/>
-                <w:color w:val="000000"/>
-                <w:lang w:eastAsia="en-IN"/>
-              </w:rPr>
-            </w:pPr>
-            <w:r>
-              <w:rPr>
-                <w:rFonts w:eastAsia="Times New Roman"/>
-                <w:color w:val="000000"/>
-                <w:lang w:eastAsia="en-IN"/>
-              </w:rPr>
-              <w:t>{{Databases_Messaging}}</w:t>
-            </w:r>
-          </w:p>
-        </w:tc>
-      </w:tr>
-      <w:tr>
-        <w:trPr>
-          <w:trHeight w:val="300"/>
-        </w:trPr>
-        <w:tc>
-          <w:tcPr>
-            <w:tcW w:w="2689" w:type="dxa"/>
-            <w:noWrap/>
-            <w:hideMark/>
-          </w:tcPr>
-          <w:p>
-            <w:pPr>
-              <w:jc w:val="both"/>
-              <w:rPr>
-                <w:rFonts w:eastAsia="Times New Roman"/>
-                <w:b/>
-                <w:bCs w:val="0"/>
-                <w:color w:val="000000"/>
-                <w:lang w:eastAsia="en-IN"/>
-              </w:rPr>
-            </w:pPr>
-            <w:r>
-              <w:rPr>
-                <w:rFonts w:eastAsia="Times New Roman"/>
-                <w:b/>
-                <w:color w:val="000000"/>
-                <w:lang w:eastAsia="en-IN"/>
-              </w:rPr>
-              <w:t>Testing &amp; QA</w:t>
-            </w:r>
-          </w:p>
-        </w:tc>
-        <w:tc>
-          <w:tcPr>
-            <w:tcW w:w="7767" w:type="dxa"/>
-            <w:noWrap/>
-            <w:hideMark/>
-          </w:tcPr>
-          <w:p>
-            <w:pPr>
-              <w:jc w:val="both"/>
-              <w:rPr>
-                <w:rFonts w:eastAsia="Times New Roman"/>
-                <w:color w:val="000000"/>
-                <w:lang w:eastAsia="en-IN"/>
-              </w:rPr>
-            </w:pPr>
-            <w:r>
-              <w:rPr>
-                <w:rFonts w:eastAsia="Times New Roman"/>
-                <w:color w:val="000000"/>
-                <w:lang w:eastAsia="en-IN"/>
-              </w:rPr>
-              <w:t xml:space="preserve">{{Testing_QA}}   </w:t>
-            </w:r>
-          </w:p>
-        </w:tc>
-      </w:tr>
-      <w:tr>
-        <w:trPr>
-          <w:trHeight w:val="300"/>
-        </w:trPr>
-        <w:tc>
-          <w:tcPr>
-            <w:tcW w:w="2689" w:type="dxa"/>
-            <w:noWrap/>
-            <w:hideMark/>
-          </w:tcPr>
-          <w:p>
-            <w:pPr>
-              <w:jc w:val="both"/>
-              <w:rPr>
-                <w:rFonts w:eastAsia="Times New Roman"/>
-                <w:b/>
-                <w:bCs w:val="0"/>
-                <w:color w:val="000000"/>
-                <w:lang w:eastAsia="en-IN"/>
-              </w:rPr>
-            </w:pPr>
-            <w:r>
-              <w:rPr>
-                <w:rFonts w:eastAsia="Times New Roman"/>
-                <w:b/>
-                <w:color w:val="000000"/>
-                <w:lang w:eastAsia="en-IN"/>
-              </w:rPr>
-              <w:t>Monitoring &amp; Security</w:t>
-            </w:r>
-          </w:p>
-        </w:tc>
-        <w:tc>
-          <w:tcPr>
-            <w:tcW w:w="7767" w:type="dxa"/>
-            <w:noWrap/>
-            <w:hideMark/>
-          </w:tcPr>
-          <w:p>
-            <w:pPr>
-              <w:jc w:val="both"/>
-              <w:rPr>
-                <w:rFonts w:eastAsia="Times New Roman"/>
-                <w:color w:val="000000"/>
-                <w:lang w:eastAsia="en-IN"/>
-              </w:rPr>
-            </w:pPr>
-            <w:r>
-              <w:rPr>
-                <w:rFonts w:eastAsia="Times New Roman"/>
-                <w:color w:val="000000"/>
-                <w:lang w:eastAsia="en-IN"/>
-              </w:rPr>
-              <w:t>{{Monitoring_Security}}</w:t>
-            </w:r>
-          </w:p>
-        </w:tc>
-      </w:tr>
-      <w:tr>
-        <w:trPr>
-          <w:trHeight w:val="300"/>
-        </w:trPr>
-        <w:tc>
-          <w:tcPr>
-            <w:tcW w:w="2689" w:type="dxa"/>
-            <w:noWrap/>
-            <w:hideMark/>
-          </w:tcPr>
-          <w:p>
-            <w:pPr>
-              <w:jc w:val="both"/>
-              <w:rPr>
-                <w:rFonts w:eastAsia="Times New Roman"/>
-                <w:b/>
-                <w:bCs w:val="0"/>
-                <w:color w:val="000000"/>
-                <w:lang w:eastAsia="en-IN"/>
-              </w:rPr>
-            </w:pPr>
-            <w:r>
-              <w:rPr>
-                <w:rFonts w:eastAsia="Times New Roman"/>
-                <w:b/>
-                <w:color w:val="000000"/>
-                <w:lang w:eastAsia="en-IN"/>
-              </w:rPr>
-              <w:t>Development Tools</w:t>
-            </w:r>
-          </w:p>
-        </w:tc>
-        <w:tc>
-          <w:tcPr>
-            <w:tcW w:w="7767" w:type="dxa"/>
-            <w:noWrap/>
-            <w:hideMark/>
-          </w:tcPr>
-          <w:p>
-            <w:pPr>
-              <w:jc w:val="both"/>
-              <w:rPr>
-                <w:rFonts w:eastAsia="Times New Roman"/>
-                <w:color w:val="000000"/>
-                <w:lang w:eastAsia="en-IN"/>
-              </w:rPr>
-            </w:pPr>
-            <w:r>
-              <w:rPr>
-                <w:rFonts w:eastAsia="Times New Roman"/>
-                <w:color w:val="000000"/>
-                <w:lang w:eastAsia="en-IN"/>
-              </w:rPr>
-              <w:t xml:space="preserve">{{Development_Tools}} </w:t>
-            </w:r>
-          </w:p>
-        </w:tc>
-      </w:tr>
-      <w:tr>
-        <w:trPr>
-          <w:trHeight w:val="300"/>
-        </w:trPr>
-        <w:tc>
-          <w:tcPr>
-            <w:tcW w:w="2689" w:type="dxa"/>
-            <w:noWrap/>
-            <w:hideMark/>
-          </w:tcPr>
-          <w:p>
-            <w:pPr>
-              <w:jc w:val="both"/>
-              <w:rPr>
-                <w:rFonts w:eastAsia="Times New Roman"/>
-                <w:b/>
-                <w:bCs w:val="0"/>
-                <w:color w:val="000000"/>
-                <w:lang w:eastAsia="en-IN"/>
-              </w:rPr>
-            </w:pPr>
-            <w:r>
-              <w:rPr>
-                <w:rFonts w:eastAsia="Times New Roman"/>
-                <w:b/>
-                <w:color w:val="000000"/>
-                <w:lang w:eastAsia="en-IN"/>
-              </w:rPr>
-              <w:t>Version Contro</w:t>
-            </w:r>
-            <w:r>
-              <w:rPr>
-                <w:rFonts w:eastAsia="Times New Roman"/>
-                <w:b/>
-                <w:color w:val="000000"/>
-                <w:lang w:eastAsia="en-IN"/>
-              </w:rPr>
-              <w:t>l</w:t>
-            </w:r>
-          </w:p>
-        </w:tc>
-        <w:tc>
-          <w:tcPr>
-            <w:tcW w:w="7767" w:type="dxa"/>
-            <w:noWrap/>
-            <w:hideMark/>
-          </w:tcPr>
-          <w:p>
-            <w:pPr>
-              <w:jc w:val="both"/>
-              <w:rPr>
-                <w:rFonts w:eastAsia="Times New Roman"/>
-                <w:color w:val="000000"/>
-                <w:lang w:eastAsia="en-IN"/>
-              </w:rPr>
-            </w:pPr>
-            <w:r>
-              <w:rPr>
-                <w:rFonts w:eastAsia="Times New Roman"/>
-                <w:color w:val="000000"/>
-                <w:lang w:eastAsia="en-IN"/>
-              </w:rPr>
-              <w:t xml:space="preserve">{{Version_Control}} </w:t>
-            </w:r>
-          </w:p>
-        </w:tc>
-      </w:tr>
-      <w:tr>
-        <w:trPr>
-          <w:trHeight w:val="300"/>
-        </w:trPr>
-        <w:tc>
-          <w:tcPr>
-            <w:tcW w:w="2689" w:type="dxa"/>
-            <w:noWrap/>
-            <w:hideMark/>
-          </w:tcPr>
-          <w:p>
-            <w:pPr>
-              <w:jc w:val="both"/>
-              <w:rPr>
-                <w:rFonts w:eastAsia="Times New Roman"/>
-                <w:b/>
-                <w:bCs w:val="0"/>
-                <w:color w:val="000000"/>
-                <w:lang w:eastAsia="en-IN"/>
-              </w:rPr>
-            </w:pPr>
-            <w:r>
-              <w:rPr>
-                <w:rFonts w:eastAsia="Times New Roman"/>
-                <w:b/>
-                <w:color w:val="000000"/>
-                <w:lang w:eastAsia="en-IN"/>
-              </w:rPr>
-              <w:t>Methodologies</w:t>
-            </w:r>
-          </w:p>
-        </w:tc>
-        <w:tc>
-          <w:tcPr>
-            <w:tcW w:w="7767" w:type="dxa"/>
-            <w:noWrap/>
-            <w:hideMark/>
-          </w:tcPr>
-          <w:p>
-            <w:pPr>
-              <w:jc w:val="both"/>
-              <w:rPr>
-                <w:rFonts w:eastAsia="Times New Roman"/>
-                <w:color w:val="000000"/>
-                <w:lang w:eastAsia="en-IN"/>
-              </w:rPr>
-            </w:pPr>
-            <w:r>
-              <w:rPr>
-                <w:rFonts w:eastAsia="Times New Roman"/>
-                <w:color w:val="000000"/>
-                <w:lang w:eastAsia="en-IN"/>
-              </w:rPr>
-              <w:t xml:space="preserve">{{Methodologies}}  </w:t>
-            </w:r>
-          </w:p>
-        </w:tc>
-      </w:tr>
-      <w:tr>
-        <w:trPr>
-          <w:trHeight w:val="300"/>
-        </w:trPr>
-        <w:tc>
-          <w:tcPr>
-            <w:tcW w:w="2689" w:type="dxa"/>
-            <w:noWrap/>
-            <w:hideMark/>
-          </w:tcPr>
-          <w:p>
-            <w:pPr>
-              <w:jc w:val="both"/>
-              <w:rPr>
-                <w:rFonts w:eastAsia="Times New Roman"/>
-                <w:b/>
-                <w:bCs w:val="0"/>
-                <w:color w:val="000000"/>
-                <w:lang w:eastAsia="en-IN"/>
-              </w:rPr>
-            </w:pPr>
-            <w:r>
-              <w:rPr>
-                <w:rFonts w:eastAsia="Times New Roman"/>
-                <w:b/>
-                <w:color w:val="000000"/>
-                <w:lang w:eastAsia="en-IN"/>
-              </w:rPr>
-              <w:t>AI/ML</w:t>
-            </w:r>
-          </w:p>
-        </w:tc>
-        <w:tc>
-          <w:tcPr>
-            <w:tcW w:w="7767" w:type="dxa"/>
-            <w:noWrap/>
-            <w:hideMark/>
-          </w:tcPr>
-          <w:p>
-            <w:pPr>
-              <w:jc w:val="both"/>
-              <w:rPr>
-                <w:rFonts w:eastAsia="Times New Roman"/>
-                <w:color w:val="000000"/>
-                <w:lang w:eastAsia="en-IN"/>
-              </w:rPr>
-            </w:pPr>
-            <w:r>
-              <w:rPr>
-                <w:rFonts w:eastAsia="Times New Roman"/>
-                <w:color w:val="000000"/>
-                <w:lang w:eastAsia="en-IN"/>
-              </w:rPr>
-              <w:t xml:space="preserve">{{AI_ML}}   </w:t>
-            </w:r>
           </w:p>
         </w:tc>
       </w:tr>
@@ -1490,6 +946,7 @@
     <w:p>
       <w:pPr>
         <w:pStyle w:val="NormalWeb"/>
+        <w:spacing w:before="0" w:beforeAutospacing="0"/>
         <w:rPr>
           <w:rFonts w:ascii="Calibri" w:hAnsi="Calibri" w:cs="Calibri"/>
         </w:rPr>
@@ -1502,6 +959,16 @@
           <w:color w:val="BF4E14" w:themeColor="accent2" w:themeShade="BF"/>
           <w:u w:val="single"/>
         </w:rPr>
+        <w:br/>
+      </w:r>
+      <w:r>
+        <w:rPr>
+          <w:rFonts w:ascii="Calibri" w:hAnsi="Calibri" w:cs="Calibri"/>
+          <w:b/>
+          <w:bCs/>
+          <w:color w:val="BF4E14" w:themeColor="accent2" w:themeShade="BF"/>
+          <w:u w:val="single"/>
+        </w:rPr>
         <w:t>P</w:t>
       </w:r>
       <w:r>
@@ -1512,7 +979,27 @@
           <w:color w:val="BF4E14" w:themeColor="accent2" w:themeShade="BF"/>
           <w:u w:val="single"/>
         </w:rPr>
-        <w:t>ROFESIONAL EXPERIENCE</w:t>
+        <w:t>ROFES</w:t>
+      </w:r>
+      <w:r>
+        <w:rPr>
+          <w:rFonts w:ascii="Calibri" w:hAnsi="Calibri" w:cs="Calibri"/>
+          <w:b/>
+          <w:bCs/>
+          <w:color w:val="BF4E14" w:themeColor="accent2" w:themeShade="BF"/>
+          <w:u w:val="single"/>
+        </w:rPr>
+        <w:t>S</w:t>
+      </w:r>
+      <w:r>
+        <w:rPr>
+          <w:rFonts w:ascii="Calibri" w:hAnsi="Calibri" w:cs="Calibri"/>
+          <w:b/>
+          <w:bCs/>
+          <w:color w:val="BF4E14" w:themeColor="accent2" w:themeShade="BF"/>
+          <w:u w:val="single"/>
+        </w:rPr>
+        <w:t>IONAL EXPERIENCE</w:t>
       </w:r>
     </w:p>
     <w:p>
@@ -1687,15 +1174,9 @@
           <w:color w:val="000000" w:themeColor="text1"/>
         </w:rPr>
       </w:pPr>
-    </w:p>
-    <w:p>
-      <w:pPr>
-        <w:rPr>
-          <w:b/>
-          <w:bCs/>
-          <w:color w:val="000000" w:themeColor="text1"/>
-        </w:rPr>
-      </w:pPr>
+      <w:r>
+        <w:br/>
+      </w:r>
       <w:r>
         <w:rPr>
           <w:b/>
@@ -1703,54 +1184,52 @@
           <w:color w:val="BF4E14" w:themeColor="accent2" w:themeShade="BF"/>
           <w:u w:val="single"/>
         </w:rPr>
-        <w:t>PROJECT SUMMARY</w:t>
-      </w:r>
-    </w:p>
-    <w:p>
-      <w:r>
-        <w:t>{{Project_Summary_AL}}</w:t>
-      </w:r>
-    </w:p>
-    <w:p>
-      <w:pPr>
-        <w:rPr>
-          <w:b/>
-          <w:bCs/>
-          <w:color w:val="000000" w:themeColor="text1"/>
-        </w:rPr>
-      </w:pPr>
-      <w:r>
+        <w:t>R</w:t>
+      </w:r>
+      <w:r>
+        <w:rPr>
+          <w:b/>
+          <w:bCs/>
+          <w:color w:val="BF4E14" w:themeColor="accent2" w:themeShade="BF"/>
+          <w:u w:val="single"/>
+        </w:rPr>
+        <w:t>ESPONSIBILIT</w:t>
+      </w:r>
+      <w:r>
+        <w:rPr>
+          <w:b/>
+          <w:bCs/>
+          <w:color w:val="BF4E14" w:themeColor="accent2" w:themeShade="BF"/>
+          <w:u w:val="single"/>
+        </w:rPr>
+        <w:t>I</w:t>
+      </w:r>
+      <w:r>
+        <w:rPr>
+          <w:b/>
+          <w:bCs/>
+          <w:color w:val="BF4E14" w:themeColor="accent2" w:themeShade="BF"/>
+          <w:u w:val="single"/>
+        </w:rPr>
+        <w:t>ES</w:t>
+      </w:r>
+      <w:r>
+        <w:rPr>
+          <w:b/>
+          <w:bCs/>
+          <w:color w:val="BF4E14" w:themeColor="accent2" w:themeShade="BF"/>
+          <w:u w:val="single"/>
+        </w:rPr>
         <w:br/>
       </w:r>
       <w:r>
-        <w:rPr>
-          <w:b/>
-          <w:bCs/>
-          <w:color w:val="BF4E14" w:themeColor="accent2" w:themeShade="BF"/>
-          <w:u w:val="single"/>
-        </w:rPr>
-        <w:t>R</w:t>
-      </w:r>
-      <w:r>
-        <w:rPr>
-          <w:b/>
-          <w:bCs/>
-          <w:color w:val="BF4E14" w:themeColor="accent2" w:themeShade="BF"/>
-          <w:u w:val="single"/>
-        </w:rPr>
-        <w:t>ESPONSIBILITES</w:t>
-      </w:r>
-      <w:r>
-        <w:rPr>
-          <w:b/>
-          <w:bCs/>
-          <w:color w:val="BF4E14" w:themeColor="accent2" w:themeShade="BF"/>
-          <w:u w:val="single"/>
-        </w:rPr>
-        <w:br/>
-      </w:r>
-      <w:r>
-        <w:t>{% for r in RESPONSIBILITES_AL %}</w:t>
+        <w:t xml:space="preserve">{% for </w:t>
+      </w:r>
+      <w:r>
+        <w:t>k</w:t>
+      </w:r>
+      <w:r>
+        <w:t xml:space="preserve"> in RESPONSIBILITES_AL %}</w:t>
       </w:r>
     </w:p>
     <w:p>
@@ -1764,7 +1243,13 @@
         <w:jc w:val="left"/>
       </w:pPr>
       <w:r>
-        <w:t>{{ r }}</w:t>
+        <w:t>{{</w:t>
+      </w:r>
+      <w:r>
+        <w:t>r k</w:t>
+      </w:r>
+      <w:r>
+        <w:t xml:space="preserve"> }}</w:t>
       </w:r>
       <w:r>
         <w:t xml:space="preserve"> </w:t>
@@ -1928,45 +1413,6 @@
         <w:t xml:space="preserve"> Developer</w:t>
       </w:r>
     </w:p>
-    <w:p>
-      <w:pPr>
-        <w:rPr>
-          <w:b/>
-          <w:bCs/>
-          <w:color w:val="000000" w:themeColor="text1"/>
-        </w:rPr>
-      </w:pPr>
-    </w:p>
-    <w:p>
-      <w:pPr>
-        <w:rPr>
-          <w:b/>
-          <w:bCs/>
-          <w:color w:val="000000" w:themeColor="text1"/>
-        </w:rPr>
-      </w:pPr>
-      <w:r>
-        <w:rPr>
-          <w:b/>
-          <w:bCs/>
-          <w:color w:val="BF4E14" w:themeColor="accent2" w:themeShade="BF"/>
-          <w:u w:val="single"/>
-        </w:rPr>
-        <w:lastRenderedPageBreak/>
-        <w:t>PROJECT SUMMARY</w:t>
-      </w:r>
-    </w:p>
-    <w:p>
-      <w:r>
-        <w:t>{{Project_Summary_</w:t>
-      </w:r>
-      <w:r>
-        <w:t>FD</w:t>
-      </w:r>
-      <w:r>
-        <w:t>}}</w:t>
-      </w:r>
-    </w:p>
     <w:p/>
     <w:p>
       <w:pPr>
@@ -1992,7 +1438,25 @@
           <w:color w:val="BF4E14" w:themeColor="accent2" w:themeShade="BF"/>
           <w:u w:val="single"/>
         </w:rPr>
-        <w:t>ESPONSIBILITES</w:t>
+        <w:t>ESPONSIBILIT</w:t>
+      </w:r>
+      <w:r>
+        <w:rPr>
+          <w:b/>
+          <w:bCs/>
+          <w:color w:val="BF4E14" w:themeColor="accent2" w:themeShade="BF"/>
+          <w:u w:val="single"/>
+        </w:rPr>
+        <w:t>I</w:t>
+      </w:r>
+      <w:r>
+        <w:rPr>
+          <w:b/>
+          <w:bCs/>
+          <w:color w:val="BF4E14" w:themeColor="accent2" w:themeShade="BF"/>
+          <w:u w:val="single"/>
+        </w:rPr>
+        <w:t>ES</w:t>
       </w:r>
       <w:r>
         <w:rPr>
@@ -2003,7 +1467,13 @@
         <w:br/>
       </w:r>
       <w:r>
-        <w:t>{% for r in RESPONSIBILITES_FD %}</w:t>
+        <w:t xml:space="preserve">{% for </w:t>
+      </w:r>
+      <w:r>
+        <w:t>k</w:t>
+      </w:r>
+      <w:r>
+        <w:t xml:space="preserve"> in RESPONSIBILITES_FD %}</w:t>
       </w:r>
     </w:p>
     <w:p>
@@ -2017,7 +1487,13 @@
         <w:jc w:val="left"/>
       </w:pPr>
       <w:r>
-        <w:t>{{ r }}</w:t>
+        <w:t>{{</w:t>
+      </w:r>
+      <w:r>
+        <w:t>r k</w:t>
+      </w:r>
+      <w:r>
+        <w:t xml:space="preserve"> }}</w:t>
       </w:r>
       <w:r>
         <w:t xml:space="preserve"> </w:t>
@@ -2178,15 +1654,9 @@
           <w:color w:val="000000" w:themeColor="text1"/>
         </w:rPr>
       </w:pPr>
-    </w:p>
-    <w:p>
-      <w:pPr>
-        <w:rPr>
-          <w:b/>
-          <w:bCs/>
-          <w:color w:val="000000" w:themeColor="text1"/>
-        </w:rPr>
-      </w:pPr>
+      <w:r>
+        <w:br/>
+      </w:r>
       <w:r>
         <w:rPr>
           <w:b/>
@@ -2194,60 +1664,52 @@
           <w:color w:val="BF4E14" w:themeColor="accent2" w:themeShade="BF"/>
           <w:u w:val="single"/>
         </w:rPr>
-        <w:t>PROJECT SUMMARY</w:t>
-      </w:r>
-    </w:p>
-    <w:p>
-      <w:r>
-        <w:t>{{Project_Summary_</w:t>
-      </w:r>
-      <w:r>
-        <w:t>SM</w:t>
-      </w:r>
-      <w:r>
-        <w:t>}}</w:t>
-      </w:r>
-    </w:p>
-    <w:p>
-      <w:pPr>
-        <w:rPr>
-          <w:b/>
-          <w:bCs/>
-          <w:color w:val="000000" w:themeColor="text1"/>
-        </w:rPr>
-      </w:pPr>
-      <w:r>
+        <w:t>R</w:t>
+      </w:r>
+      <w:r>
+        <w:rPr>
+          <w:b/>
+          <w:bCs/>
+          <w:color w:val="BF4E14" w:themeColor="accent2" w:themeShade="BF"/>
+          <w:u w:val="single"/>
+        </w:rPr>
+        <w:t>ESPONSIBILIT</w:t>
+      </w:r>
+      <w:r>
+        <w:rPr>
+          <w:b/>
+          <w:bCs/>
+          <w:color w:val="BF4E14" w:themeColor="accent2" w:themeShade="BF"/>
+          <w:u w:val="single"/>
+        </w:rPr>
+        <w:t>I</w:t>
+      </w:r>
+      <w:r>
+        <w:rPr>
+          <w:b/>
+          <w:bCs/>
+          <w:color w:val="BF4E14" w:themeColor="accent2" w:themeShade="BF"/>
+          <w:u w:val="single"/>
+        </w:rPr>
+        <w:t>ES</w:t>
+      </w:r>
+      <w:r>
+        <w:rPr>
+          <w:b/>
+          <w:bCs/>
+          <w:color w:val="BF4E14" w:themeColor="accent2" w:themeShade="BF"/>
+          <w:u w:val="single"/>
+        </w:rPr>
         <w:br/>
       </w:r>
       <w:r>
-        <w:rPr>
-          <w:b/>
-          <w:bCs/>
-          <w:color w:val="BF4E14" w:themeColor="accent2" w:themeShade="BF"/>
-          <w:u w:val="single"/>
-        </w:rPr>
-        <w:t>R</w:t>
-      </w:r>
-      <w:r>
-        <w:rPr>
-          <w:b/>
-          <w:bCs/>
-          <w:color w:val="BF4E14" w:themeColor="accent2" w:themeShade="BF"/>
-          <w:u w:val="single"/>
-        </w:rPr>
-        <w:t>ESPONSIBILITES</w:t>
-      </w:r>
-      <w:r>
-        <w:rPr>
-          <w:b/>
-          <w:bCs/>
-          <w:color w:val="BF4E14" w:themeColor="accent2" w:themeShade="BF"/>
-          <w:u w:val="single"/>
-        </w:rPr>
-        <w:br/>
-      </w:r>
-      <w:r>
-        <w:t>{% for r in RESPONSIBILITES_SM %}</w:t>
+        <w:t xml:space="preserve">{% for </w:t>
+      </w:r>
+      <w:r>
+        <w:t>k</w:t>
+      </w:r>
+      <w:r>
+        <w:t xml:space="preserve"> in RESPONSIBILITES_SM %}</w:t>
       </w:r>
     </w:p>
     <w:p>
@@ -2261,7 +1723,13 @@
         <w:jc w:val="left"/>
       </w:pPr>
       <w:r>
-        <w:t>{{ r }}</w:t>
+        <w:t>{{</w:t>
+      </w:r>
+      <w:r>
+        <w:t>r k</w:t>
+      </w:r>
+      <w:r>
+        <w:t xml:space="preserve"> }}</w:t>
       </w:r>
       <w:r>
         <w:t xml:space="preserve"> </w:t>
@@ -2278,6 +1746,7 @@
           <w:color w:val="BF4E14" w:themeColor="accent2" w:themeShade="BF"/>
           <w:u w:val="single"/>
         </w:rPr>
+        <w:lastRenderedPageBreak/>
         <w:br/>
       </w:r>
       <w:r>
@@ -3267,7 +2736,6 @@
         <w:rPr>
           <w:rFonts w:ascii="Calibri" w:hAnsi="Calibri" w:cs="Calibri"/>
         </w:rPr>
-        <w:lastRenderedPageBreak/>
         <w:t xml:space="preserve">Integrated </w:t>
       </w:r>
       <w:r>
@@ -3505,7 +2973,25 @@
           <w:color w:val="BF4E14" w:themeColor="accent2" w:themeShade="BF"/>
           <w:u w:val="single"/>
         </w:rPr>
-        <w:t>ENVIRORMENT</w:t>
+        <w:t>ENVIROR</w:t>
+      </w:r>
+      <w:r>
+        <w:rPr>
+          <w:b/>
+          <w:bCs/>
+          <w:color w:val="BF4E14" w:themeColor="accent2" w:themeShade="BF"/>
+          <w:u w:val="single"/>
+        </w:rPr>
+        <w:t>N</w:t>
+      </w:r>
+      <w:r>
+        <w:rPr>
+          <w:b/>
+          <w:bCs/>
+          <w:color w:val="BF4E14" w:themeColor="accent2" w:themeShade="BF"/>
+          <w:u w:val="single"/>
+        </w:rPr>
+        <w:t>MENT</w:t>
       </w:r>
     </w:p>
     <w:p>
@@ -3604,6 +3090,11 @@
         <w:br/>
         <w:t xml:space="preserve">Florida Atlantic University Boca Raton     </w:t>
       </w:r>
+    </w:p>
+    <w:p>
+      <w:pPr>
+        <w:jc w:val="both"/>
+      </w:pPr>
     </w:p>
     <w:p>
       <w:pPr>
@@ -3945,6 +3436,119 @@
     </w:lvl>
   </w:abstractNum>
   <w:abstractNum w:abstractNumId="1" w15:restartNumberingAfterBreak="0">
+    <w:nsid w:val="0D6C2618"/>
+    <w:multiLevelType w:val="hybridMultilevel"/>
+    <w:tmpl w:val="2EF2466C"/>
+    <w:lvl w:ilvl="0" w:tplc="40090001">
+      <w:start w:val="1"/>
+      <w:numFmt w:val="bullet"/>
+      <w:lvlText w:val=""/>
+      <w:lvlJc w:val="left"/>
+      <w:pPr>
+        <w:ind w:left="720" w:hanging="360"/>
+      </w:pPr>
+      <w:rPr>
+        <w:rFonts w:ascii="Symbol" w:hAnsi="Symbol" w:hint="default"/>
+      </w:rPr>
+    </w:lvl>
+    <w:lvl w:ilvl="1" w:tplc="40090003" w:tentative="1">
+      <w:start w:val="1"/>
+      <w:numFmt w:val="bullet"/>
+      <w:lvlText w:val="o"/>
+      <w:lvlJc w:val="left"/>
+      <w:pPr>
+        <w:ind w:left="1440" w:hanging="360"/>
+      </w:pPr>
+      <w:rPr>
+        <w:rFonts w:ascii="Courier New" w:hAnsi="Courier New" w:cs="Courier New" w:hint="default"/>
+      </w:rPr>
+    </w:lvl>
+    <w:lvl w:ilvl="2" w:tplc="40090005" w:tentative="1">
+      <w:start w:val="1"/>
+      <w:numFmt w:val="bullet"/>
+      <w:lvlText w:val=""/>
+      <w:lvlJc w:val="left"/>
+      <w:pPr>
+        <w:ind w:left="2160" w:hanging="360"/>
+      </w:pPr>
+      <w:rPr>
+        <w:rFonts w:ascii="Wingdings" w:hAnsi="Wingdings" w:hint="default"/>
+      </w:rPr>
+    </w:lvl>
+    <w:lvl w:ilvl="3" w:tplc="40090001" w:tentative="1">
+      <w:start w:val="1"/>
+      <w:numFmt w:val="bullet"/>
+      <w:lvlText w:val=""/>
+      <w:lvlJc w:val="left"/>
+      <w:pPr>
+        <w:ind w:left="2880" w:hanging="360"/>
+      </w:pPr>
+      <w:rPr>
+        <w:rFonts w:ascii="Symbol" w:hAnsi="Symbol" w:hint="default"/>
+      </w:rPr>
+    </w:lvl>
+    <w:lvl w:ilvl="4" w:tplc="40090003" w:tentative="1">
+      <w:start w:val="1"/>
+      <w:numFmt w:val="bullet"/>
+      <w:lvlText w:val="o"/>
+      <w:lvlJc w:val="left"/>
+      <w:pPr>
+        <w:ind w:left="3600" w:hanging="360"/>
+      </w:pPr>
+      <w:rPr>
+        <w:rFonts w:ascii="Courier New" w:hAnsi="Courier New" w:cs="Courier New" w:hint="default"/>
+      </w:rPr>
+    </w:lvl>
+    <w:lvl w:ilvl="5" w:tplc="40090005" w:tentative="1">
+      <w:start w:val="1"/>
+      <w:numFmt w:val="bullet"/>
+      <w:lvlText w:val=""/>
+      <w:lvlJc w:val="left"/>
+      <w:pPr>
+        <w:ind w:left="4320" w:hanging="360"/>
+      </w:pPr>
+      <w:rPr>
+        <w:rFonts w:ascii="Wingdings" w:hAnsi="Wingdings" w:hint="default"/>
+      </w:rPr>
+    </w:lvl>
+    <w:lvl w:ilvl="6" w:tplc="40090001" w:tentative="1">
+      <w:start w:val="1"/>
+      <w:numFmt w:val="bullet"/>
+      <w:lvlText w:val=""/>
+      <w:lvlJc w:val="left"/>
+      <w:pPr>
+        <w:ind w:left="5040" w:hanging="360"/>
+      </w:pPr>
+      <w:rPr>
+        <w:rFonts w:ascii="Symbol" w:hAnsi="Symbol" w:hint="default"/>
+      </w:rPr>
+    </w:lvl>
+    <w:lvl w:ilvl="7" w:tplc="40090003" w:tentative="1">
+      <w:start w:val="1"/>
+      <w:numFmt w:val="bullet"/>
+      <w:lvlText w:val="o"/>
+      <w:lvlJc w:val="left"/>
+      <w:pPr>
+        <w:ind w:left="5760" w:hanging="360"/>
+      </w:pPr>
+      <w:rPr>
+        <w:rFonts w:ascii="Courier New" w:hAnsi="Courier New" w:cs="Courier New" w:hint="default"/>
+      </w:rPr>
+    </w:lvl>
+    <w:lvl w:ilvl="8" w:tplc="40090005" w:tentative="1">
+      <w:start w:val="1"/>
+      <w:numFmt w:val="bullet"/>
+      <w:lvlText w:val=""/>
+      <w:lvlJc w:val="left"/>
+      <w:pPr>
+        <w:ind w:left="6480" w:hanging="360"/>
+      </w:pPr>
+      <w:rPr>
+        <w:rFonts w:ascii="Wingdings" w:hAnsi="Wingdings" w:hint="default"/>
+      </w:rPr>
+    </w:lvl>
+  </w:abstractNum>
+  <w:abstractNum w:abstractNumId="2" w15:restartNumberingAfterBreak="0">
     <w:nsid w:val="0EE77905"/>
     <w:multiLevelType w:val="multilevel"/>
     <w:tmpl w:val="0EE77905"/>
@@ -4057,7 +3661,7 @@
       </w:rPr>
     </w:lvl>
   </w:abstractNum>
-  <w:abstractNum w:abstractNumId="2" w15:restartNumberingAfterBreak="0">
+  <w:abstractNum w:abstractNumId="3" w15:restartNumberingAfterBreak="0">
     <w:nsid w:val="1ADB7F8F"/>
     <w:multiLevelType w:val="hybridMultilevel"/>
     <w:tmpl w:val="A5D2FCBA"/>
@@ -4170,7 +3774,7 @@
       </w:rPr>
     </w:lvl>
   </w:abstractNum>
-  <w:abstractNum w:abstractNumId="3" w15:restartNumberingAfterBreak="0">
+  <w:abstractNum w:abstractNumId="4" w15:restartNumberingAfterBreak="0">
     <w:nsid w:val="220A0D0F"/>
     <w:multiLevelType w:val="multilevel"/>
     <w:tmpl w:val="06C04814"/>
@@ -4286,7 +3890,798 @@
       </w:pPr>
     </w:lvl>
   </w:abstractNum>
-  <w:abstractNum w:abstractNumId="4" w15:restartNumberingAfterBreak="0">
+  <w:abstractNum w:abstractNumId="5" w15:restartNumberingAfterBreak="0">
+    <w:nsid w:val="269A2A9B"/>
+    <w:multiLevelType w:val="hybridMultilevel"/>
+    <w:tmpl w:val="943E733E"/>
+    <w:lvl w:ilvl="0" w:tplc="40090001">
+      <w:start w:val="1"/>
+      <w:numFmt w:val="bullet"/>
+      <w:lvlText w:val=""/>
+      <w:lvlJc w:val="left"/>
+      <w:pPr>
+        <w:ind w:left="720" w:hanging="360"/>
+      </w:pPr>
+      <w:rPr>
+        <w:rFonts w:ascii="Symbol" w:hAnsi="Symbol" w:hint="default"/>
+      </w:rPr>
+    </w:lvl>
+    <w:lvl w:ilvl="1" w:tplc="40090003" w:tentative="1">
+      <w:start w:val="1"/>
+      <w:numFmt w:val="bullet"/>
+      <w:lvlText w:val="o"/>
+      <w:lvlJc w:val="left"/>
+      <w:pPr>
+        <w:ind w:left="1440" w:hanging="360"/>
+      </w:pPr>
+      <w:rPr>
+        <w:rFonts w:ascii="Courier New" w:hAnsi="Courier New" w:cs="Courier New" w:hint="default"/>
+      </w:rPr>
+    </w:lvl>
+    <w:lvl w:ilvl="2" w:tplc="40090005" w:tentative="1">
+      <w:start w:val="1"/>
+      <w:numFmt w:val="bullet"/>
+      <w:lvlText w:val=""/>
+      <w:lvlJc w:val="left"/>
+      <w:pPr>
+        <w:ind w:left="2160" w:hanging="360"/>
+      </w:pPr>
+      <w:rPr>
+        <w:rFonts w:ascii="Wingdings" w:hAnsi="Wingdings" w:hint="default"/>
+      </w:rPr>
+    </w:lvl>
+    <w:lvl w:ilvl="3" w:tplc="40090001" w:tentative="1">
+      <w:start w:val="1"/>
+      <w:numFmt w:val="bullet"/>
+      <w:lvlText w:val=""/>
+      <w:lvlJc w:val="left"/>
+      <w:pPr>
+        <w:ind w:left="2880" w:hanging="360"/>
+      </w:pPr>
+      <w:rPr>
+        <w:rFonts w:ascii="Symbol" w:hAnsi="Symbol" w:hint="default"/>
+      </w:rPr>
+    </w:lvl>
+    <w:lvl w:ilvl="4" w:tplc="40090003" w:tentative="1">
+      <w:start w:val="1"/>
+      <w:numFmt w:val="bullet"/>
+      <w:lvlText w:val="o"/>
+      <w:lvlJc w:val="left"/>
+      <w:pPr>
+        <w:ind w:left="3600" w:hanging="360"/>
+      </w:pPr>
+      <w:rPr>
+        <w:rFonts w:ascii="Courier New" w:hAnsi="Courier New" w:cs="Courier New" w:hint="default"/>
+      </w:rPr>
+    </w:lvl>
+    <w:lvl w:ilvl="5" w:tplc="40090005" w:tentative="1">
+      <w:start w:val="1"/>
+      <w:numFmt w:val="bullet"/>
+      <w:lvlText w:val=""/>
+      <w:lvlJc w:val="left"/>
+      <w:pPr>
+        <w:ind w:left="4320" w:hanging="360"/>
+      </w:pPr>
+      <w:rPr>
+        <w:rFonts w:ascii="Wingdings" w:hAnsi="Wingdings" w:hint="default"/>
+      </w:rPr>
+    </w:lvl>
+    <w:lvl w:ilvl="6" w:tplc="40090001" w:tentative="1">
+      <w:start w:val="1"/>
+      <w:numFmt w:val="bullet"/>
+      <w:lvlText w:val=""/>
+      <w:lvlJc w:val="left"/>
+      <w:pPr>
+        <w:ind w:left="5040" w:hanging="360"/>
+      </w:pPr>
+      <w:rPr>
+        <w:rFonts w:ascii="Symbol" w:hAnsi="Symbol" w:hint="default"/>
+      </w:rPr>
+    </w:lvl>
+    <w:lvl w:ilvl="7" w:tplc="40090003" w:tentative="1">
+      <w:start w:val="1"/>
+      <w:numFmt w:val="bullet"/>
+      <w:lvlText w:val="o"/>
+      <w:lvlJc w:val="left"/>
+      <w:pPr>
+        <w:ind w:left="5760" w:hanging="360"/>
+      </w:pPr>
+      <w:rPr>
+        <w:rFonts w:ascii="Courier New" w:hAnsi="Courier New" w:cs="Courier New" w:hint="default"/>
+      </w:rPr>
+    </w:lvl>
+    <w:lvl w:ilvl="8" w:tplc="40090005" w:tentative="1">
+      <w:start w:val="1"/>
+      <w:numFmt w:val="bullet"/>
+      <w:lvlText w:val=""/>
+      <w:lvlJc w:val="left"/>
+      <w:pPr>
+        <w:ind w:left="6480" w:hanging="360"/>
+      </w:pPr>
+      <w:rPr>
+        <w:rFonts w:ascii="Wingdings" w:hAnsi="Wingdings" w:hint="default"/>
+      </w:rPr>
+    </w:lvl>
+  </w:abstractNum>
+  <w:abstractNum w:abstractNumId="6" w15:restartNumberingAfterBreak="0">
+    <w:nsid w:val="27146DC7"/>
+    <w:multiLevelType w:val="hybridMultilevel"/>
+    <w:tmpl w:val="599891E6"/>
+    <w:lvl w:ilvl="0" w:tplc="40090001">
+      <w:start w:val="1"/>
+      <w:numFmt w:val="bullet"/>
+      <w:lvlText w:val=""/>
+      <w:lvlJc w:val="left"/>
+      <w:pPr>
+        <w:ind w:left="720" w:hanging="360"/>
+      </w:pPr>
+      <w:rPr>
+        <w:rFonts w:ascii="Symbol" w:hAnsi="Symbol" w:hint="default"/>
+      </w:rPr>
+    </w:lvl>
+    <w:lvl w:ilvl="1" w:tplc="FFFFFFFF" w:tentative="1">
+      <w:start w:val="1"/>
+      <w:numFmt w:val="bullet"/>
+      <w:lvlText w:val="o"/>
+      <w:lvlJc w:val="left"/>
+      <w:pPr>
+        <w:ind w:left="1440" w:hanging="360"/>
+      </w:pPr>
+      <w:rPr>
+        <w:rFonts w:ascii="Courier New" w:hAnsi="Courier New" w:cs="Courier New" w:hint="default"/>
+      </w:rPr>
+    </w:lvl>
+    <w:lvl w:ilvl="2" w:tplc="FFFFFFFF" w:tentative="1">
+      <w:start w:val="1"/>
+      <w:numFmt w:val="bullet"/>
+      <w:lvlText w:val=""/>
+      <w:lvlJc w:val="left"/>
+      <w:pPr>
+        <w:ind w:left="2160" w:hanging="360"/>
+      </w:pPr>
+      <w:rPr>
+        <w:rFonts w:ascii="Wingdings" w:hAnsi="Wingdings" w:hint="default"/>
+      </w:rPr>
+    </w:lvl>
+    <w:lvl w:ilvl="3" w:tplc="FFFFFFFF" w:tentative="1">
+      <w:start w:val="1"/>
+      <w:numFmt w:val="bullet"/>
+      <w:lvlText w:val=""/>
+      <w:lvlJc w:val="left"/>
+      <w:pPr>
+        <w:ind w:left="2880" w:hanging="360"/>
+      </w:pPr>
+      <w:rPr>
+        <w:rFonts w:ascii="Symbol" w:hAnsi="Symbol" w:hint="default"/>
+      </w:rPr>
+    </w:lvl>
+    <w:lvl w:ilvl="4" w:tplc="FFFFFFFF" w:tentative="1">
+      <w:start w:val="1"/>
+      <w:numFmt w:val="bullet"/>
+      <w:lvlText w:val="o"/>
+      <w:lvlJc w:val="left"/>
+      <w:pPr>
+        <w:ind w:left="3600" w:hanging="360"/>
+      </w:pPr>
+      <w:rPr>
+        <w:rFonts w:ascii="Courier New" w:hAnsi="Courier New" w:cs="Courier New" w:hint="default"/>
+      </w:rPr>
+    </w:lvl>
+    <w:lvl w:ilvl="5" w:tplc="FFFFFFFF" w:tentative="1">
+      <w:start w:val="1"/>
+      <w:numFmt w:val="bullet"/>
+      <w:lvlText w:val=""/>
+      <w:lvlJc w:val="left"/>
+      <w:pPr>
+        <w:ind w:left="4320" w:hanging="360"/>
+      </w:pPr>
+      <w:rPr>
+        <w:rFonts w:ascii="Wingdings" w:hAnsi="Wingdings" w:hint="default"/>
+      </w:rPr>
+    </w:lvl>
+    <w:lvl w:ilvl="6" w:tplc="FFFFFFFF" w:tentative="1">
+      <w:start w:val="1"/>
+      <w:numFmt w:val="bullet"/>
+      <w:lvlText w:val=""/>
+      <w:lvlJc w:val="left"/>
+      <w:pPr>
+        <w:ind w:left="5040" w:hanging="360"/>
+      </w:pPr>
+      <w:rPr>
+        <w:rFonts w:ascii="Symbol" w:hAnsi="Symbol" w:hint="default"/>
+      </w:rPr>
+    </w:lvl>
+    <w:lvl w:ilvl="7" w:tplc="FFFFFFFF" w:tentative="1">
+      <w:start w:val="1"/>
+      <w:numFmt w:val="bullet"/>
+      <w:lvlText w:val="o"/>
+      <w:lvlJc w:val="left"/>
+      <w:pPr>
+        <w:ind w:left="5760" w:hanging="360"/>
+      </w:pPr>
+      <w:rPr>
+        <w:rFonts w:ascii="Courier New" w:hAnsi="Courier New" w:cs="Courier New" w:hint="default"/>
+      </w:rPr>
+    </w:lvl>
+    <w:lvl w:ilvl="8" w:tplc="FFFFFFFF" w:tentative="1">
+      <w:start w:val="1"/>
+      <w:numFmt w:val="bullet"/>
+      <w:lvlText w:val=""/>
+      <w:lvlJc w:val="left"/>
+      <w:pPr>
+        <w:ind w:left="6480" w:hanging="360"/>
+      </w:pPr>
+      <w:rPr>
+        <w:rFonts w:ascii="Wingdings" w:hAnsi="Wingdings" w:hint="default"/>
+      </w:rPr>
+    </w:lvl>
+  </w:abstractNum>
+  <w:abstractNum w:abstractNumId="7" w15:restartNumberingAfterBreak="0">
+    <w:nsid w:val="32F17E4F"/>
+    <w:multiLevelType w:val="hybridMultilevel"/>
+    <w:tmpl w:val="02F0F594"/>
+    <w:lvl w:ilvl="0" w:tplc="40090001">
+      <w:start w:val="1"/>
+      <w:numFmt w:val="bullet"/>
+      <w:lvlText w:val=""/>
+      <w:lvlJc w:val="left"/>
+      <w:pPr>
+        <w:ind w:left="720" w:hanging="360"/>
+      </w:pPr>
+      <w:rPr>
+        <w:rFonts w:ascii="Symbol" w:hAnsi="Symbol" w:hint="default"/>
+      </w:rPr>
+    </w:lvl>
+    <w:lvl w:ilvl="1" w:tplc="40090003" w:tentative="1">
+      <w:start w:val="1"/>
+      <w:numFmt w:val="bullet"/>
+      <w:lvlText w:val="o"/>
+      <w:lvlJc w:val="left"/>
+      <w:pPr>
+        <w:ind w:left="1440" w:hanging="360"/>
+      </w:pPr>
+      <w:rPr>
+        <w:rFonts w:ascii="Courier New" w:hAnsi="Courier New" w:cs="Courier New" w:hint="default"/>
+      </w:rPr>
+    </w:lvl>
+    <w:lvl w:ilvl="2" w:tplc="40090005" w:tentative="1">
+      <w:start w:val="1"/>
+      <w:numFmt w:val="bullet"/>
+      <w:lvlText w:val=""/>
+      <w:lvlJc w:val="left"/>
+      <w:pPr>
+        <w:ind w:left="2160" w:hanging="360"/>
+      </w:pPr>
+      <w:rPr>
+        <w:rFonts w:ascii="Wingdings" w:hAnsi="Wingdings" w:hint="default"/>
+      </w:rPr>
+    </w:lvl>
+    <w:lvl w:ilvl="3" w:tplc="40090001" w:tentative="1">
+      <w:start w:val="1"/>
+      <w:numFmt w:val="bullet"/>
+      <w:lvlText w:val=""/>
+      <w:lvlJc w:val="left"/>
+      <w:pPr>
+        <w:ind w:left="2880" w:hanging="360"/>
+      </w:pPr>
+      <w:rPr>
+        <w:rFonts w:ascii="Symbol" w:hAnsi="Symbol" w:hint="default"/>
+      </w:rPr>
+    </w:lvl>
+    <w:lvl w:ilvl="4" w:tplc="40090003" w:tentative="1">
+      <w:start w:val="1"/>
+      <w:numFmt w:val="bullet"/>
+      <w:lvlText w:val="o"/>
+      <w:lvlJc w:val="left"/>
+      <w:pPr>
+        <w:ind w:left="3600" w:hanging="360"/>
+      </w:pPr>
+      <w:rPr>
+        <w:rFonts w:ascii="Courier New" w:hAnsi="Courier New" w:cs="Courier New" w:hint="default"/>
+      </w:rPr>
+    </w:lvl>
+    <w:lvl w:ilvl="5" w:tplc="40090005" w:tentative="1">
+      <w:start w:val="1"/>
+      <w:numFmt w:val="bullet"/>
+      <w:lvlText w:val=""/>
+      <w:lvlJc w:val="left"/>
+      <w:pPr>
+        <w:ind w:left="4320" w:hanging="360"/>
+      </w:pPr>
+      <w:rPr>
+        <w:rFonts w:ascii="Wingdings" w:hAnsi="Wingdings" w:hint="default"/>
+      </w:rPr>
+    </w:lvl>
+    <w:lvl w:ilvl="6" w:tplc="40090001" w:tentative="1">
+      <w:start w:val="1"/>
+      <w:numFmt w:val="bullet"/>
+      <w:lvlText w:val=""/>
+      <w:lvlJc w:val="left"/>
+      <w:pPr>
+        <w:ind w:left="5040" w:hanging="360"/>
+      </w:pPr>
+      <w:rPr>
+        <w:rFonts w:ascii="Symbol" w:hAnsi="Symbol" w:hint="default"/>
+      </w:rPr>
+    </w:lvl>
+    <w:lvl w:ilvl="7" w:tplc="40090003" w:tentative="1">
+      <w:start w:val="1"/>
+      <w:numFmt w:val="bullet"/>
+      <w:lvlText w:val="o"/>
+      <w:lvlJc w:val="left"/>
+      <w:pPr>
+        <w:ind w:left="5760" w:hanging="360"/>
+      </w:pPr>
+      <w:rPr>
+        <w:rFonts w:ascii="Courier New" w:hAnsi="Courier New" w:cs="Courier New" w:hint="default"/>
+      </w:rPr>
+    </w:lvl>
+    <w:lvl w:ilvl="8" w:tplc="40090005" w:tentative="1">
+      <w:start w:val="1"/>
+      <w:numFmt w:val="bullet"/>
+      <w:lvlText w:val=""/>
+      <w:lvlJc w:val="left"/>
+      <w:pPr>
+        <w:ind w:left="6480" w:hanging="360"/>
+      </w:pPr>
+      <w:rPr>
+        <w:rFonts w:ascii="Wingdings" w:hAnsi="Wingdings" w:hint="default"/>
+      </w:rPr>
+    </w:lvl>
+  </w:abstractNum>
+  <w:abstractNum w:abstractNumId="8" w15:restartNumberingAfterBreak="0">
+    <w:nsid w:val="3DF822F9"/>
+    <w:multiLevelType w:val="hybridMultilevel"/>
+    <w:tmpl w:val="B5146DBA"/>
+    <w:lvl w:ilvl="0" w:tplc="40090001">
+      <w:start w:val="1"/>
+      <w:numFmt w:val="bullet"/>
+      <w:lvlText w:val=""/>
+      <w:lvlJc w:val="left"/>
+      <w:pPr>
+        <w:ind w:left="720" w:hanging="360"/>
+      </w:pPr>
+      <w:rPr>
+        <w:rFonts w:ascii="Symbol" w:hAnsi="Symbol" w:hint="default"/>
+      </w:rPr>
+    </w:lvl>
+    <w:lvl w:ilvl="1" w:tplc="40090003" w:tentative="1">
+      <w:start w:val="1"/>
+      <w:numFmt w:val="bullet"/>
+      <w:lvlText w:val="o"/>
+      <w:lvlJc w:val="left"/>
+      <w:pPr>
+        <w:ind w:left="1440" w:hanging="360"/>
+      </w:pPr>
+      <w:rPr>
+        <w:rFonts w:ascii="Courier New" w:hAnsi="Courier New" w:cs="Courier New" w:hint="default"/>
+      </w:rPr>
+    </w:lvl>
+    <w:lvl w:ilvl="2" w:tplc="40090005" w:tentative="1">
+      <w:start w:val="1"/>
+      <w:numFmt w:val="bullet"/>
+      <w:lvlText w:val=""/>
+      <w:lvlJc w:val="left"/>
+      <w:pPr>
+        <w:ind w:left="2160" w:hanging="360"/>
+      </w:pPr>
+      <w:rPr>
+        <w:rFonts w:ascii="Wingdings" w:hAnsi="Wingdings" w:hint="default"/>
+      </w:rPr>
+    </w:lvl>
+    <w:lvl w:ilvl="3" w:tplc="40090001" w:tentative="1">
+      <w:start w:val="1"/>
+      <w:numFmt w:val="bullet"/>
+      <w:lvlText w:val=""/>
+      <w:lvlJc w:val="left"/>
+      <w:pPr>
+        <w:ind w:left="2880" w:hanging="360"/>
+      </w:pPr>
+      <w:rPr>
+        <w:rFonts w:ascii="Symbol" w:hAnsi="Symbol" w:hint="default"/>
+      </w:rPr>
+    </w:lvl>
+    <w:lvl w:ilvl="4" w:tplc="40090003" w:tentative="1">
+      <w:start w:val="1"/>
+      <w:numFmt w:val="bullet"/>
+      <w:lvlText w:val="o"/>
+      <w:lvlJc w:val="left"/>
+      <w:pPr>
+        <w:ind w:left="3600" w:hanging="360"/>
+      </w:pPr>
+      <w:rPr>
+        <w:rFonts w:ascii="Courier New" w:hAnsi="Courier New" w:cs="Courier New" w:hint="default"/>
+      </w:rPr>
+    </w:lvl>
+    <w:lvl w:ilvl="5" w:tplc="40090005" w:tentative="1">
+      <w:start w:val="1"/>
+      <w:numFmt w:val="bullet"/>
+      <w:lvlText w:val=""/>
+      <w:lvlJc w:val="left"/>
+      <w:pPr>
+        <w:ind w:left="4320" w:hanging="360"/>
+      </w:pPr>
+      <w:rPr>
+        <w:rFonts w:ascii="Wingdings" w:hAnsi="Wingdings" w:hint="default"/>
+      </w:rPr>
+    </w:lvl>
+    <w:lvl w:ilvl="6" w:tplc="40090001" w:tentative="1">
+      <w:start w:val="1"/>
+      <w:numFmt w:val="bullet"/>
+      <w:lvlText w:val=""/>
+      <w:lvlJc w:val="left"/>
+      <w:pPr>
+        <w:ind w:left="5040" w:hanging="360"/>
+      </w:pPr>
+      <w:rPr>
+        <w:rFonts w:ascii="Symbol" w:hAnsi="Symbol" w:hint="default"/>
+      </w:rPr>
+    </w:lvl>
+    <w:lvl w:ilvl="7" w:tplc="40090003" w:tentative="1">
+      <w:start w:val="1"/>
+      <w:numFmt w:val="bullet"/>
+      <w:lvlText w:val="o"/>
+      <w:lvlJc w:val="left"/>
+      <w:pPr>
+        <w:ind w:left="5760" w:hanging="360"/>
+      </w:pPr>
+      <w:rPr>
+        <w:rFonts w:ascii="Courier New" w:hAnsi="Courier New" w:cs="Courier New" w:hint="default"/>
+      </w:rPr>
+    </w:lvl>
+    <w:lvl w:ilvl="8" w:tplc="40090005" w:tentative="1">
+      <w:start w:val="1"/>
+      <w:numFmt w:val="bullet"/>
+      <w:lvlText w:val=""/>
+      <w:lvlJc w:val="left"/>
+      <w:pPr>
+        <w:ind w:left="6480" w:hanging="360"/>
+      </w:pPr>
+      <w:rPr>
+        <w:rFonts w:ascii="Wingdings" w:hAnsi="Wingdings" w:hint="default"/>
+      </w:rPr>
+    </w:lvl>
+  </w:abstractNum>
+  <w:abstractNum w:abstractNumId="9" w15:restartNumberingAfterBreak="0">
+    <w:nsid w:val="3E5515F0"/>
+    <w:multiLevelType w:val="hybridMultilevel"/>
+    <w:tmpl w:val="7808290E"/>
+    <w:lvl w:ilvl="0" w:tplc="40090001">
+      <w:start w:val="1"/>
+      <w:numFmt w:val="bullet"/>
+      <w:lvlText w:val=""/>
+      <w:lvlJc w:val="left"/>
+      <w:pPr>
+        <w:ind w:left="720" w:hanging="360"/>
+      </w:pPr>
+      <w:rPr>
+        <w:rFonts w:ascii="Symbol" w:hAnsi="Symbol" w:hint="default"/>
+      </w:rPr>
+    </w:lvl>
+    <w:lvl w:ilvl="1" w:tplc="40090003" w:tentative="1">
+      <w:start w:val="1"/>
+      <w:numFmt w:val="bullet"/>
+      <w:lvlText w:val="o"/>
+      <w:lvlJc w:val="left"/>
+      <w:pPr>
+        <w:ind w:left="1440" w:hanging="360"/>
+      </w:pPr>
+      <w:rPr>
+        <w:rFonts w:ascii="Courier New" w:hAnsi="Courier New" w:cs="Courier New" w:hint="default"/>
+      </w:rPr>
+    </w:lvl>
+    <w:lvl w:ilvl="2" w:tplc="40090005" w:tentative="1">
+      <w:start w:val="1"/>
+      <w:numFmt w:val="bullet"/>
+      <w:lvlText w:val=""/>
+      <w:lvlJc w:val="left"/>
+      <w:pPr>
+        <w:ind w:left="2160" w:hanging="360"/>
+      </w:pPr>
+      <w:rPr>
+        <w:rFonts w:ascii="Wingdings" w:hAnsi="Wingdings" w:hint="default"/>
+      </w:rPr>
+    </w:lvl>
+    <w:lvl w:ilvl="3" w:tplc="40090001" w:tentative="1">
+      <w:start w:val="1"/>
+      <w:numFmt w:val="bullet"/>
+      <w:lvlText w:val=""/>
+      <w:lvlJc w:val="left"/>
+      <w:pPr>
+        <w:ind w:left="2880" w:hanging="360"/>
+      </w:pPr>
+      <w:rPr>
+        <w:rFonts w:ascii="Symbol" w:hAnsi="Symbol" w:hint="default"/>
+      </w:rPr>
+    </w:lvl>
+    <w:lvl w:ilvl="4" w:tplc="40090003" w:tentative="1">
+      <w:start w:val="1"/>
+      <w:numFmt w:val="bullet"/>
+      <w:lvlText w:val="o"/>
+      <w:lvlJc w:val="left"/>
+      <w:pPr>
+        <w:ind w:left="3600" w:hanging="360"/>
+      </w:pPr>
+      <w:rPr>
+        <w:rFonts w:ascii="Courier New" w:hAnsi="Courier New" w:cs="Courier New" w:hint="default"/>
+      </w:rPr>
+    </w:lvl>
+    <w:lvl w:ilvl="5" w:tplc="40090005" w:tentative="1">
+      <w:start w:val="1"/>
+      <w:numFmt w:val="bullet"/>
+      <w:lvlText w:val=""/>
+      <w:lvlJc w:val="left"/>
+      <w:pPr>
+        <w:ind w:left="4320" w:hanging="360"/>
+      </w:pPr>
+      <w:rPr>
+        <w:rFonts w:ascii="Wingdings" w:hAnsi="Wingdings" w:hint="default"/>
+      </w:rPr>
+    </w:lvl>
+    <w:lvl w:ilvl="6" w:tplc="40090001" w:tentative="1">
+      <w:start w:val="1"/>
+      <w:numFmt w:val="bullet"/>
+      <w:lvlText w:val=""/>
+      <w:lvlJc w:val="left"/>
+      <w:pPr>
+        <w:ind w:left="5040" w:hanging="360"/>
+      </w:pPr>
+      <w:rPr>
+        <w:rFonts w:ascii="Symbol" w:hAnsi="Symbol" w:hint="default"/>
+      </w:rPr>
+    </w:lvl>
+    <w:lvl w:ilvl="7" w:tplc="40090003" w:tentative="1">
+      <w:start w:val="1"/>
+      <w:numFmt w:val="bullet"/>
+      <w:lvlText w:val="o"/>
+      <w:lvlJc w:val="left"/>
+      <w:pPr>
+        <w:ind w:left="5760" w:hanging="360"/>
+      </w:pPr>
+      <w:rPr>
+        <w:rFonts w:ascii="Courier New" w:hAnsi="Courier New" w:cs="Courier New" w:hint="default"/>
+      </w:rPr>
+    </w:lvl>
+    <w:lvl w:ilvl="8" w:tplc="40090005" w:tentative="1">
+      <w:start w:val="1"/>
+      <w:numFmt w:val="bullet"/>
+      <w:lvlText w:val=""/>
+      <w:lvlJc w:val="left"/>
+      <w:pPr>
+        <w:ind w:left="6480" w:hanging="360"/>
+      </w:pPr>
+      <w:rPr>
+        <w:rFonts w:ascii="Wingdings" w:hAnsi="Wingdings" w:hint="default"/>
+      </w:rPr>
+    </w:lvl>
+  </w:abstractNum>
+  <w:abstractNum w:abstractNumId="10" w15:restartNumberingAfterBreak="0">
+    <w:nsid w:val="541901AF"/>
+    <w:multiLevelType w:val="hybridMultilevel"/>
+    <w:tmpl w:val="88500DE8"/>
+    <w:lvl w:ilvl="0" w:tplc="40090001">
+      <w:start w:val="1"/>
+      <w:numFmt w:val="bullet"/>
+      <w:lvlText w:val=""/>
+      <w:lvlJc w:val="left"/>
+      <w:pPr>
+        <w:ind w:left="720" w:hanging="360"/>
+      </w:pPr>
+      <w:rPr>
+        <w:rFonts w:ascii="Symbol" w:hAnsi="Symbol" w:hint="default"/>
+      </w:rPr>
+    </w:lvl>
+    <w:lvl w:ilvl="1" w:tplc="40090003" w:tentative="1">
+      <w:start w:val="1"/>
+      <w:numFmt w:val="bullet"/>
+      <w:lvlText w:val="o"/>
+      <w:lvlJc w:val="left"/>
+      <w:pPr>
+        <w:ind w:left="1440" w:hanging="360"/>
+      </w:pPr>
+      <w:rPr>
+        <w:rFonts w:ascii="Courier New" w:hAnsi="Courier New" w:cs="Courier New" w:hint="default"/>
+      </w:rPr>
+    </w:lvl>
+    <w:lvl w:ilvl="2" w:tplc="40090005" w:tentative="1">
+      <w:start w:val="1"/>
+      <w:numFmt w:val="bullet"/>
+      <w:lvlText w:val=""/>
+      <w:lvlJc w:val="left"/>
+      <w:pPr>
+        <w:ind w:left="2160" w:hanging="360"/>
+      </w:pPr>
+      <w:rPr>
+        <w:rFonts w:ascii="Wingdings" w:hAnsi="Wingdings" w:hint="default"/>
+      </w:rPr>
+    </w:lvl>
+    <w:lvl w:ilvl="3" w:tplc="40090001" w:tentative="1">
+      <w:start w:val="1"/>
+      <w:numFmt w:val="bullet"/>
+      <w:lvlText w:val=""/>
+      <w:lvlJc w:val="left"/>
+      <w:pPr>
+        <w:ind w:left="2880" w:hanging="360"/>
+      </w:pPr>
+      <w:rPr>
+        <w:rFonts w:ascii="Symbol" w:hAnsi="Symbol" w:hint="default"/>
+      </w:rPr>
+    </w:lvl>
+    <w:lvl w:ilvl="4" w:tplc="40090003" w:tentative="1">
+      <w:start w:val="1"/>
+      <w:numFmt w:val="bullet"/>
+      <w:lvlText w:val="o"/>
+      <w:lvlJc w:val="left"/>
+      <w:pPr>
+        <w:ind w:left="3600" w:hanging="360"/>
+      </w:pPr>
+      <w:rPr>
+        <w:rFonts w:ascii="Courier New" w:hAnsi="Courier New" w:cs="Courier New" w:hint="default"/>
+      </w:rPr>
+    </w:lvl>
+    <w:lvl w:ilvl="5" w:tplc="40090005" w:tentative="1">
+      <w:start w:val="1"/>
+      <w:numFmt w:val="bullet"/>
+      <w:lvlText w:val=""/>
+      <w:lvlJc w:val="left"/>
+      <w:pPr>
+        <w:ind w:left="4320" w:hanging="360"/>
+      </w:pPr>
+      <w:rPr>
+        <w:rFonts w:ascii="Wingdings" w:hAnsi="Wingdings" w:hint="default"/>
+      </w:rPr>
+    </w:lvl>
+    <w:lvl w:ilvl="6" w:tplc="40090001" w:tentative="1">
+      <w:start w:val="1"/>
+      <w:numFmt w:val="bullet"/>
+      <w:lvlText w:val=""/>
+      <w:lvlJc w:val="left"/>
+      <w:pPr>
+        <w:ind w:left="5040" w:hanging="360"/>
+      </w:pPr>
+      <w:rPr>
+        <w:rFonts w:ascii="Symbol" w:hAnsi="Symbol" w:hint="default"/>
+      </w:rPr>
+    </w:lvl>
+    <w:lvl w:ilvl="7" w:tplc="40090003" w:tentative="1">
+      <w:start w:val="1"/>
+      <w:numFmt w:val="bullet"/>
+      <w:lvlText w:val="o"/>
+      <w:lvlJc w:val="left"/>
+      <w:pPr>
+        <w:ind w:left="5760" w:hanging="360"/>
+      </w:pPr>
+      <w:rPr>
+        <w:rFonts w:ascii="Courier New" w:hAnsi="Courier New" w:cs="Courier New" w:hint="default"/>
+      </w:rPr>
+    </w:lvl>
+    <w:lvl w:ilvl="8" w:tplc="40090005" w:tentative="1">
+      <w:start w:val="1"/>
+      <w:numFmt w:val="bullet"/>
+      <w:lvlText w:val=""/>
+      <w:lvlJc w:val="left"/>
+      <w:pPr>
+        <w:ind w:left="6480" w:hanging="360"/>
+      </w:pPr>
+      <w:rPr>
+        <w:rFonts w:ascii="Wingdings" w:hAnsi="Wingdings" w:hint="default"/>
+      </w:rPr>
+    </w:lvl>
+  </w:abstractNum>
+  <w:abstractNum w:abstractNumId="11" w15:restartNumberingAfterBreak="0">
+    <w:nsid w:val="5E4D7ACD"/>
+    <w:multiLevelType w:val="hybridMultilevel"/>
+    <w:tmpl w:val="D284AB24"/>
+    <w:lvl w:ilvl="0" w:tplc="40090001">
+      <w:start w:val="1"/>
+      <w:numFmt w:val="bullet"/>
+      <w:lvlText w:val=""/>
+      <w:lvlJc w:val="left"/>
+      <w:pPr>
+        <w:ind w:left="720" w:hanging="360"/>
+      </w:pPr>
+      <w:rPr>
+        <w:rFonts w:ascii="Symbol" w:hAnsi="Symbol" w:hint="default"/>
+      </w:rPr>
+    </w:lvl>
+    <w:lvl w:ilvl="1" w:tplc="40090003" w:tentative="1">
+      <w:start w:val="1"/>
+      <w:numFmt w:val="bullet"/>
+      <w:lvlText w:val="o"/>
+      <w:lvlJc w:val="left"/>
+      <w:pPr>
+        <w:ind w:left="1440" w:hanging="360"/>
+      </w:pPr>
+      <w:rPr>
+        <w:rFonts w:ascii="Courier New" w:hAnsi="Courier New" w:cs="Courier New" w:hint="default"/>
+      </w:rPr>
+    </w:lvl>
+    <w:lvl w:ilvl="2" w:tplc="40090005" w:tentative="1">
+      <w:start w:val="1"/>
+      <w:numFmt w:val="bullet"/>
+      <w:lvlText w:val=""/>
+      <w:lvlJc w:val="left"/>
+      <w:pPr>
+        <w:ind w:left="2160" w:hanging="360"/>
+      </w:pPr>
+      <w:rPr>
+        <w:rFonts w:ascii="Wingdings" w:hAnsi="Wingdings" w:hint="default"/>
+      </w:rPr>
+    </w:lvl>
+    <w:lvl w:ilvl="3" w:tplc="40090001" w:tentative="1">
+      <w:start w:val="1"/>
+      <w:numFmt w:val="bullet"/>
+      <w:lvlText w:val=""/>
+      <w:lvlJc w:val="left"/>
+      <w:pPr>
+        <w:ind w:left="2880" w:hanging="360"/>
+      </w:pPr>
+      <w:rPr>
+        <w:rFonts w:ascii="Symbol" w:hAnsi="Symbol" w:hint="default"/>
+      </w:rPr>
+    </w:lvl>
+    <w:lvl w:ilvl="4" w:tplc="40090003" w:tentative="1">
+      <w:start w:val="1"/>
+      <w:numFmt w:val="bullet"/>
+      <w:lvlText w:val="o"/>
+      <w:lvlJc w:val="left"/>
+      <w:pPr>
+        <w:ind w:left="3600" w:hanging="360"/>
+      </w:pPr>
+      <w:rPr>
+        <w:rFonts w:ascii="Courier New" w:hAnsi="Courier New" w:cs="Courier New" w:hint="default"/>
+      </w:rPr>
+    </w:lvl>
+    <w:lvl w:ilvl="5" w:tplc="40090005" w:tentative="1">
+      <w:start w:val="1"/>
+      <w:numFmt w:val="bullet"/>
+      <w:lvlText w:val=""/>
+      <w:lvlJc w:val="left"/>
+      <w:pPr>
+        <w:ind w:left="4320" w:hanging="360"/>
+      </w:pPr>
+      <w:rPr>
+        <w:rFonts w:ascii="Wingdings" w:hAnsi="Wingdings" w:hint="default"/>
+      </w:rPr>
+    </w:lvl>
+    <w:lvl w:ilvl="6" w:tplc="40090001" w:tentative="1">
+      <w:start w:val="1"/>
+      <w:numFmt w:val="bullet"/>
+      <w:lvlText w:val=""/>
+      <w:lvlJc w:val="left"/>
+      <w:pPr>
+        <w:ind w:left="5040" w:hanging="360"/>
+      </w:pPr>
+      <w:rPr>
+        <w:rFonts w:ascii="Symbol" w:hAnsi="Symbol" w:hint="default"/>
+      </w:rPr>
+    </w:lvl>
+    <w:lvl w:ilvl="7" w:tplc="40090003" w:tentative="1">
+      <w:start w:val="1"/>
+      <w:numFmt w:val="bullet"/>
+      <w:lvlText w:val="o"/>
+      <w:lvlJc w:val="left"/>
+      <w:pPr>
+        <w:ind w:left="5760" w:hanging="360"/>
+      </w:pPr>
+      <w:rPr>
+        <w:rFonts w:ascii="Courier New" w:hAnsi="Courier New" w:cs="Courier New" w:hint="default"/>
+      </w:rPr>
+    </w:lvl>
+    <w:lvl w:ilvl="8" w:tplc="40090005" w:tentative="1">
+      <w:start w:val="1"/>
+      <w:numFmt w:val="bullet"/>
+      <w:lvlText w:val=""/>
+      <w:lvlJc w:val="left"/>
+      <w:pPr>
+        <w:ind w:left="6480" w:hanging="360"/>
+      </w:pPr>
+      <w:rPr>
+        <w:rFonts w:ascii="Wingdings" w:hAnsi="Wingdings" w:hint="default"/>
+      </w:rPr>
+    </w:lvl>
+  </w:abstractNum>
+  <w:abstractNum w:abstractNumId="12" w15:restartNumberingAfterBreak="0">
     <w:nsid w:val="74825E68"/>
     <w:multiLevelType w:val="hybridMultilevel"/>
     <w:tmpl w:val="014AE39C"/>
@@ -4399,7 +4794,7 @@
       </w:rPr>
     </w:lvl>
   </w:abstractNum>
-  <w:abstractNum w:abstractNumId="5" w15:restartNumberingAfterBreak="0">
+  <w:abstractNum w:abstractNumId="13" w15:restartNumberingAfterBreak="0">
     <w:nsid w:val="754D4DE4"/>
     <w:multiLevelType w:val="hybridMultilevel"/>
     <w:tmpl w:val="D7184774"/>
@@ -4513,22 +4908,46 @@
     </w:lvl>
   </w:abstractNum>
   <w:num w:numId="1" w16cid:durableId="728302392">
-    <w:abstractNumId w:val="1"/>
+    <w:abstractNumId w:val="2"/>
   </w:num>
   <w:num w:numId="2" w16cid:durableId="870336846">
-    <w:abstractNumId w:val="3"/>
+    <w:abstractNumId w:val="4"/>
   </w:num>
   <w:num w:numId="3" w16cid:durableId="424305963">
-    <w:abstractNumId w:val="4"/>
+    <w:abstractNumId w:val="12"/>
   </w:num>
   <w:num w:numId="4" w16cid:durableId="109248988">
     <w:abstractNumId w:val="0"/>
   </w:num>
   <w:num w:numId="5" w16cid:durableId="1795513624">
-    <w:abstractNumId w:val="2"/>
+    <w:abstractNumId w:val="3"/>
   </w:num>
   <w:num w:numId="6" w16cid:durableId="1258639461">
+    <w:abstractNumId w:val="13"/>
+  </w:num>
+  <w:num w:numId="7" w16cid:durableId="117380852">
+    <w:abstractNumId w:val="10"/>
+  </w:num>
+  <w:num w:numId="8" w16cid:durableId="933519359">
+    <w:abstractNumId w:val="1"/>
+  </w:num>
+  <w:num w:numId="9" w16cid:durableId="680740035">
+    <w:abstractNumId w:val="7"/>
+  </w:num>
+  <w:num w:numId="10" w16cid:durableId="884833903">
+    <w:abstractNumId w:val="6"/>
+  </w:num>
+  <w:num w:numId="11" w16cid:durableId="1949970120">
+    <w:abstractNumId w:val="11"/>
+  </w:num>
+  <w:num w:numId="12" w16cid:durableId="1662075762">
+    <w:abstractNumId w:val="8"/>
+  </w:num>
+  <w:num w:numId="13" w16cid:durableId="417169130">
     <w:abstractNumId w:val="5"/>
+  </w:num>
+  <w:num w:numId="14" w16cid:durableId="44718907">
+    <w:abstractNumId w:val="9"/>
   </w:num>
 </w:numbering>
 </file>
@@ -5615,6 +6034,131 @@
       </w:tblBorders>
     </w:tblPr>
   </w:style>
+  <w:style w:type="table" w:styleId="PlainTable1">
+    <w:name w:val="Plain Table 1"/>
+    <w:basedOn w:val="TableNormal"/>
+    <w:uiPriority w:val="41"/>
+    <w:rsid w:val="009A05D9"/>
+    <w:tblPr>
+      <w:tblStyleRowBandSize w:val="1"/>
+      <w:tblStyleColBandSize w:val="1"/>
+      <w:tblBorders>
+        <w:top w:val="single" w:sz="4" w:space="0" w:color="BFBFBF" w:themeColor="background1" w:themeShade="BF"/>
+        <w:left w:val="single" w:sz="4" w:space="0" w:color="BFBFBF" w:themeColor="background1" w:themeShade="BF"/>
+        <w:bottom w:val="single" w:sz="4" w:space="0" w:color="BFBFBF" w:themeColor="background1" w:themeShade="BF"/>
+        <w:right w:val="single" w:sz="4" w:space="0" w:color="BFBFBF" w:themeColor="background1" w:themeShade="BF"/>
+        <w:insideH w:val="single" w:sz="4" w:space="0" w:color="BFBFBF" w:themeColor="background1" w:themeShade="BF"/>
+        <w:insideV w:val="single" w:sz="4" w:space="0" w:color="BFBFBF" w:themeColor="background1" w:themeShade="BF"/>
+      </w:tblBorders>
+    </w:tblPr>
+    <w:tblStylePr w:type="firstRow">
+      <w:rPr>
+        <w:b/>
+        <w:bCs/>
+      </w:rPr>
+    </w:tblStylePr>
+    <w:tblStylePr w:type="lastRow">
+      <w:rPr>
+        <w:b/>
+        <w:bCs/>
+      </w:rPr>
+      <w:tblPr/>
+      <w:tcPr>
+        <w:tcBorders>
+          <w:top w:val="double" w:sz="4" w:space="0" w:color="BFBFBF" w:themeColor="background1" w:themeShade="BF"/>
+        </w:tcBorders>
+      </w:tcPr>
+    </w:tblStylePr>
+    <w:tblStylePr w:type="firstCol">
+      <w:rPr>
+        <w:b/>
+        <w:bCs/>
+      </w:rPr>
+    </w:tblStylePr>
+    <w:tblStylePr w:type="lastCol">
+      <w:rPr>
+        <w:b/>
+        <w:bCs/>
+      </w:rPr>
+    </w:tblStylePr>
+    <w:tblStylePr w:type="band1Vert">
+      <w:tblPr/>
+      <w:tcPr>
+        <w:shd w:val="clear" w:color="auto" w:fill="F2F2F2" w:themeFill="background1" w:themeFillShade="F2"/>
+      </w:tcPr>
+    </w:tblStylePr>
+    <w:tblStylePr w:type="band1Horz">
+      <w:tblPr/>
+      <w:tcPr>
+        <w:shd w:val="clear" w:color="auto" w:fill="F2F2F2" w:themeFill="background1" w:themeFillShade="F2"/>
+      </w:tcPr>
+    </w:tblStylePr>
+  </w:style>
+  <w:style w:type="table" w:styleId="GridTable1Light">
+    <w:name w:val="Grid Table 1 Light"/>
+    <w:basedOn w:val="TableNormal"/>
+    <w:uiPriority w:val="46"/>
+    <w:rsid w:val="009A05D9"/>
+    <w:tblPr>
+      <w:tblStyleRowBandSize w:val="1"/>
+      <w:tblStyleColBandSize w:val="1"/>
+      <w:tblBorders>
+        <w:top w:val="single" w:sz="4" w:space="0" w:color="999999" w:themeColor="text1" w:themeTint="66"/>
+        <w:left w:val="single" w:sz="4" w:space="0" w:color="999999" w:themeColor="text1" w:themeTint="66"/>
+        <w:bottom w:val="single" w:sz="4" w:space="0" w:color="999999" w:themeColor="text1" w:themeTint="66"/>
+        <w:right w:val="single" w:sz="4" w:space="0" w:color="999999" w:themeColor="text1" w:themeTint="66"/>
+        <w:insideH w:val="single" w:sz="4" w:space="0" w:color="999999" w:themeColor="text1" w:themeTint="66"/>
+        <w:insideV w:val="single" w:sz="4" w:space="0" w:color="999999" w:themeColor="text1" w:themeTint="66"/>
+      </w:tblBorders>
+    </w:tblPr>
+    <w:tblStylePr w:type="firstRow">
+      <w:rPr>
+        <w:b/>
+        <w:bCs/>
+      </w:rPr>
+      <w:tblPr/>
+      <w:tcPr>
+        <w:tcBorders>
+          <w:bottom w:val="single" w:sz="12" w:space="0" w:color="666666" w:themeColor="text1" w:themeTint="99"/>
+        </w:tcBorders>
+      </w:tcPr>
+    </w:tblStylePr>
+    <w:tblStylePr w:type="lastRow">
+      <w:rPr>
+        <w:b/>
+        <w:bCs/>
+      </w:rPr>
+      <w:tblPr/>
+      <w:tcPr>
+        <w:tcBorders>
+          <w:top w:val="double" w:sz="2" w:space="0" w:color="666666" w:themeColor="text1" w:themeTint="99"/>
+        </w:tcBorders>
+      </w:tcPr>
+    </w:tblStylePr>
+    <w:tblStylePr w:type="firstCol">
+      <w:rPr>
+        <w:b/>
+        <w:bCs/>
+      </w:rPr>
+    </w:tblStylePr>
+    <w:tblStylePr w:type="lastCol">
+      <w:rPr>
+        <w:b/>
+        <w:bCs/>
+      </w:rPr>
+    </w:tblStylePr>
+  </w:style>
+  <w:style w:type="character" w:customStyle="1" w:styleId="SummaryText">
+    <w:name w:val="SummaryText"/>
+    <w:uiPriority w:val="1"/>
+    <w:qFormat/>
+    <w:rsid w:val="00F66E2E"/>
+    <w:rPr>
+      <w:rFonts w:ascii="Calibri" w:eastAsiaTheme="minorHAnsi" w:hAnsi="Calibri"/>
+      <w:color w:val="000000" w:themeColor="text1"/>
+      <w:sz w:val="24"/>
+    </w:rPr>
+  </w:style>
 </w:styles>
 </file>
 

</xml_diff>